<commit_message>
Website gegevens + school bestanden
</commit_message>
<xml_diff>
--- a/SCHOOL BESTANDEN/Kwaliteitshandboek.docx
+++ b/SCHOOL BESTANDEN/Kwaliteitshandboek.docx
@@ -160,6 +160,7 @@
             <w:dataBinding w:prefixMappings="xmlns:ns0='http://purl.org/dc/elements/1.1/' xmlns:ns1='http://schemas.openxmlformats.org/package/2006/metadata/core-properties' " w:xpath="/ns1:coreProperties[1]/ns0:subject[1]" w:storeItemID="{6C3C8BC8-F283-45AE-878A-BAB7291924A1}"/>
             <w:text/>
           </w:sdtPr>
+          <w:sdtEndPr/>
           <w:sdtContent>
             <w:p>
               <w:pPr>
@@ -275,6 +276,7 @@
                                     <w:calendar w:val="gregorian"/>
                                   </w:date>
                                 </w:sdtPr>
+                                <w:sdtEndPr/>
                                 <w:sdtContent>
                                   <w:p>
                                     <w:pPr>
@@ -321,6 +323,7 @@
                                     <w:dataBinding w:prefixMappings="xmlns:ns0='http://schemas.openxmlformats.org/officeDocument/2006/extended-properties' " w:xpath="/ns0:Properties[1]/ns0:Company[1]" w:storeItemID="{6668398D-A668-4E3E-A5EB-62B293D839F1}"/>
                                     <w:text/>
                                   </w:sdtPr>
+                                  <w:sdtEndPr/>
                                   <w:sdtContent>
                                     <w:r>
                                       <w:rPr>
@@ -351,20 +354,13 @@
                                     <w:dataBinding w:prefixMappings="xmlns:ns0='http://schemas.microsoft.com/office/2006/coverPageProps' " w:xpath="/ns0:CoverPageProperties[1]/ns0:CompanyAddress[1]" w:storeItemID="{55AF091B-3C7A-41E3-B477-F2FDAA23CFDA}"/>
                                     <w:text/>
                                   </w:sdtPr>
+                                  <w:sdtEndPr/>
                                   <w:sdtContent>
-                                    <w:proofErr w:type="spellStart"/>
                                     <w:r>
                                       <w:rPr>
                                         <w:color w:val="5B9BD5" w:themeColor="accent1"/>
                                       </w:rPr>
-                                      <w:t>Versie</w:t>
-                                    </w:r>
-                                    <w:proofErr w:type="spellEnd"/>
-                                    <w:r>
-                                      <w:rPr>
-                                        <w:color w:val="5B9BD5" w:themeColor="accent1"/>
-                                      </w:rPr>
-                                      <w:t xml:space="preserve"> 1</w:t>
+                                      <w:t>Versie 1</w:t>
                                     </w:r>
                                   </w:sdtContent>
                                 </w:sdt>
@@ -597,6 +593,11 @@
     <w:sdt>
       <w:sdtPr>
         <w:rPr>
+          <w:caps w:val="0"/>
+          <w:color w:val="auto"/>
+          <w:spacing w:val="0"/>
+          <w:sz w:val="20"/>
+          <w:szCs w:val="20"/>
           <w:lang w:val="nl-NL"/>
         </w:rPr>
         <w:id w:val="77486484"/>
@@ -609,11 +610,6 @@
         <w:rPr>
           <w:b/>
           <w:bCs/>
-          <w:caps w:val="0"/>
-          <w:color w:val="auto"/>
-          <w:spacing w:val="0"/>
-          <w:sz w:val="20"/>
-          <w:szCs w:val="20"/>
         </w:rPr>
       </w:sdtEndPr>
       <w:sdtContent>
@@ -636,6 +632,8 @@
             </w:tabs>
             <w:rPr>
               <w:noProof/>
+              <w:sz w:val="22"/>
+              <w:szCs w:val="22"/>
             </w:rPr>
           </w:pPr>
           <w:r>
@@ -647,7 +645,7 @@
           <w:r>
             <w:fldChar w:fldCharType="separate"/>
           </w:r>
-          <w:hyperlink w:anchor="_Toc441269742" w:history="1">
+          <w:hyperlink w:anchor="_Toc443671338" w:history="1">
             <w:r>
               <w:rPr>
                 <w:rStyle w:val="Hyperlink"/>
@@ -675,7 +673,7 @@
                 <w:noProof/>
                 <w:webHidden/>
               </w:rPr>
-              <w:instrText xml:space="preserve"> PAGEREF _Toc441269742 \h </w:instrText>
+              <w:instrText xml:space="preserve"> PAGEREF _Toc443671338 \h </w:instrText>
             </w:r>
             <w:r>
               <w:rPr>
@@ -714,9 +712,11 @@
             </w:tabs>
             <w:rPr>
               <w:noProof/>
+              <w:sz w:val="22"/>
+              <w:szCs w:val="22"/>
             </w:rPr>
           </w:pPr>
-          <w:hyperlink w:anchor="_Toc441269743" w:history="1">
+          <w:hyperlink w:anchor="_Toc443671339" w:history="1">
             <w:r>
               <w:rPr>
                 <w:rStyle w:val="Hyperlink"/>
@@ -744,7 +744,7 @@
                 <w:noProof/>
                 <w:webHidden/>
               </w:rPr>
-              <w:instrText xml:space="preserve"> PAGEREF _Toc441269743 \h </w:instrText>
+              <w:instrText xml:space="preserve"> PAGEREF _Toc443671339 \h </w:instrText>
             </w:r>
             <w:r>
               <w:rPr>
@@ -783,9 +783,11 @@
             </w:tabs>
             <w:rPr>
               <w:noProof/>
+              <w:sz w:val="22"/>
+              <w:szCs w:val="22"/>
             </w:rPr>
           </w:pPr>
-          <w:hyperlink w:anchor="_Toc441269744" w:history="1">
+          <w:hyperlink w:anchor="_Toc443671340" w:history="1">
             <w:r>
               <w:rPr>
                 <w:rStyle w:val="Hyperlink"/>
@@ -813,7 +815,7 @@
                 <w:noProof/>
                 <w:webHidden/>
               </w:rPr>
-              <w:instrText xml:space="preserve"> PAGEREF _Toc441269744 \h </w:instrText>
+              <w:instrText xml:space="preserve"> PAGEREF _Toc443671340 \h </w:instrText>
             </w:r>
             <w:r>
               <w:rPr>
@@ -833,7 +835,7 @@
                 <w:noProof/>
                 <w:webHidden/>
               </w:rPr>
-              <w:t>3</w:t>
+              <w:t>4</w:t>
             </w:r>
             <w:r>
               <w:rPr>
@@ -864,8 +866,6 @@
       </w:sdtContent>
     </w:sdt>
     <w:p>
-      <w:bookmarkStart w:id="0" w:name="_GoBack"/>
-      <w:bookmarkEnd w:id="0"/>
       <w:r>
         <w:rPr>
           <w:lang w:val="nl-NL"/>
@@ -880,7 +880,7 @@
           <w:lang w:val="nl-NL"/>
         </w:rPr>
       </w:pPr>
-      <w:bookmarkStart w:id="1" w:name="_Toc441269742"/>
+      <w:bookmarkStart w:id="0" w:name="_Toc443671338"/>
       <w:r>
         <w:rPr>
           <w:lang w:val="nl-NL"/>
@@ -888,7 +888,7 @@
         <w:lastRenderedPageBreak/>
         <w:t>Planning</w:t>
       </w:r>
-      <w:bookmarkEnd w:id="1"/>
+      <w:bookmarkEnd w:id="0"/>
     </w:p>
     <w:p>
       <w:pPr>
@@ -920,39 +920,69 @@
       <w:tr>
         <w:tc>
           <w:tcPr>
-            <w:tcW w:w="5000" w:type="pct"/>
-            <w:gridSpan w:val="4"/>
+            <w:tcW w:w="2895" w:type="pct"/>
+            <w:gridSpan w:val="2"/>
             <w:shd w:val="clear" w:color="auto" w:fill="BFBFBF"/>
           </w:tcPr>
           <w:p>
             <w:pPr>
+              <w:tabs>
+                <w:tab w:val="left" w:pos="2775"/>
+              </w:tabs>
               <w:rPr>
                 <w:rFonts w:ascii="Calibri" w:hAnsi="Calibri"/>
                 <w:b/>
+                <w:lang w:val="nl-NL"/>
               </w:rPr>
             </w:pPr>
             <w:r>
               <w:rPr>
                 <w:rFonts w:ascii="Calibri" w:hAnsi="Calibri"/>
                 <w:b/>
-              </w:rPr>
-              <w:t xml:space="preserve">Planning van de </w:t>
-            </w:r>
-            <w:proofErr w:type="spellStart"/>
+                <w:lang w:val="nl-NL"/>
+              </w:rPr>
+              <w:t xml:space="preserve">Planning van de realisatie </w:t>
+            </w:r>
             <w:r>
               <w:rPr>
                 <w:rFonts w:ascii="Calibri" w:hAnsi="Calibri"/>
                 <w:b/>
-              </w:rPr>
-              <w:t>realisatie</w:t>
-            </w:r>
-            <w:proofErr w:type="spellEnd"/>
+                <w:lang w:val="nl-NL"/>
+              </w:rPr>
+              <w:t>voor cursist</w:t>
+            </w:r>
             <w:r>
               <w:rPr>
                 <w:rFonts w:ascii="Calibri" w:hAnsi="Calibri"/>
                 <w:b/>
-              </w:rPr>
-              <w:t xml:space="preserve"> </w:t>
+                <w:lang w:val="nl-NL"/>
+              </w:rPr>
+              <w:tab/>
+            </w:r>
+          </w:p>
+        </w:tc>
+        <w:tc>
+          <w:tcPr>
+            <w:tcW w:w="2105" w:type="pct"/>
+            <w:gridSpan w:val="2"/>
+            <w:shd w:val="clear" w:color="auto" w:fill="BFBFBF"/>
+          </w:tcPr>
+          <w:p>
+            <w:pPr>
+              <w:tabs>
+                <w:tab w:val="left" w:pos="2775"/>
+              </w:tabs>
+              <w:rPr>
+                <w:rFonts w:ascii="Calibri" w:hAnsi="Calibri"/>
+                <w:b/>
+              </w:rPr>
+            </w:pPr>
+            <w:r>
+              <w:rPr>
+                <w:rFonts w:ascii="Calibri" w:hAnsi="Calibri"/>
+                <w:b/>
+              </w:rPr>
+              <w:t>Datum: 19-01</w:t>
             </w:r>
           </w:p>
         </w:tc>
@@ -972,14 +1002,12 @@
                 <w:rFonts w:ascii="Calibri" w:hAnsi="Calibri"/>
               </w:rPr>
             </w:pPr>
-            <w:proofErr w:type="spellStart"/>
             <w:r>
               <w:rPr>
                 <w:rFonts w:ascii="Calibri" w:hAnsi="Calibri"/>
               </w:rPr>
               <w:t>Pagina</w:t>
             </w:r>
-            <w:proofErr w:type="spellEnd"/>
           </w:p>
         </w:tc>
         <w:tc>
@@ -997,14 +1025,12 @@
                 <w:rFonts w:ascii="Calibri" w:hAnsi="Calibri"/>
               </w:rPr>
             </w:pPr>
-            <w:proofErr w:type="spellStart"/>
             <w:r>
               <w:rPr>
                 <w:rFonts w:ascii="Calibri" w:hAnsi="Calibri"/>
               </w:rPr>
               <w:t>Programmeur</w:t>
             </w:r>
-            <w:proofErr w:type="spellEnd"/>
           </w:p>
         </w:tc>
         <w:tc>
@@ -1074,11 +1100,9 @@
                 <w:highlight w:val="lightGray"/>
               </w:rPr>
             </w:pPr>
-            <w:proofErr w:type="spellStart"/>
             <w:r>
               <w:t>Homepagina</w:t>
             </w:r>
-            <w:proofErr w:type="spellEnd"/>
           </w:p>
         </w:tc>
         <w:tc>
@@ -1107,6 +1131,13 @@
               </w:rPr>
               <w:t xml:space="preserve"> </w:t>
             </w:r>
+            <w:r>
+              <w:rPr>
+                <w:rFonts w:ascii="Calibri" w:hAnsi="Calibri"/>
+                <w:lang w:val="nl-NL"/>
+              </w:rPr>
+              <w:t>Kroesen</w:t>
+            </w:r>
           </w:p>
         </w:tc>
         <w:tc>
@@ -1124,7 +1155,7 @@
               <w:rPr>
                 <w:rFonts w:ascii="Calibri" w:hAnsi="Calibri"/>
               </w:rPr>
-              <w:t>19-01-2016</w:t>
+              <w:t>09:00</w:t>
             </w:r>
           </w:p>
         </w:tc>
@@ -1143,19 +1174,7 @@
               <w:rPr>
                 <w:rFonts w:ascii="Calibri" w:hAnsi="Calibri"/>
               </w:rPr>
-              <w:t>2</w:t>
-            </w:r>
-            <w:r>
-              <w:rPr>
-                <w:rFonts w:ascii="Calibri" w:hAnsi="Calibri"/>
-              </w:rPr>
-              <w:t>0</w:t>
-            </w:r>
-            <w:r>
-              <w:rPr>
-                <w:rFonts w:ascii="Calibri" w:hAnsi="Calibri"/>
-              </w:rPr>
-              <w:t>-01-2016</w:t>
+              <w:t>10:00</w:t>
             </w:r>
           </w:p>
         </w:tc>
@@ -1173,11 +1192,9 @@
                 <w:highlight w:val="lightGray"/>
               </w:rPr>
             </w:pPr>
-            <w:proofErr w:type="spellStart"/>
             <w:r>
               <w:t>Contactpagina</w:t>
             </w:r>
-            <w:proofErr w:type="spellEnd"/>
           </w:p>
         </w:tc>
         <w:tc>
@@ -1198,6 +1215,20 @@
               </w:rPr>
               <w:t>Alwin</w:t>
             </w:r>
+            <w:r>
+              <w:rPr>
+                <w:rFonts w:ascii="Calibri" w:hAnsi="Calibri"/>
+                <w:lang w:val="nl-NL"/>
+              </w:rPr>
+              <w:t xml:space="preserve"> </w:t>
+            </w:r>
+            <w:r>
+              <w:rPr>
+                <w:rFonts w:ascii="Calibri" w:hAnsi="Calibri"/>
+                <w:lang w:val="nl-NL"/>
+              </w:rPr>
+              <w:t>Kroesen</w:t>
+            </w:r>
           </w:p>
         </w:tc>
         <w:tc>
@@ -1215,13 +1246,7 @@
               <w:rPr>
                 <w:rFonts w:ascii="Calibri" w:hAnsi="Calibri"/>
               </w:rPr>
-              <w:t>19</w:t>
-            </w:r>
-            <w:r>
-              <w:rPr>
-                <w:rFonts w:ascii="Calibri" w:hAnsi="Calibri"/>
-              </w:rPr>
-              <w:t>-01-2016</w:t>
+              <w:t>10:00</w:t>
             </w:r>
           </w:p>
         </w:tc>
@@ -1240,13 +1265,7 @@
               <w:rPr>
                 <w:rFonts w:ascii="Calibri" w:hAnsi="Calibri"/>
               </w:rPr>
-              <w:t>20</w:t>
-            </w:r>
-            <w:r>
-              <w:rPr>
-                <w:rFonts w:ascii="Calibri" w:hAnsi="Calibri"/>
-              </w:rPr>
-              <w:t>-01-2016</w:t>
+              <w:t>11:00</w:t>
             </w:r>
           </w:p>
         </w:tc>
@@ -1264,11 +1283,9 @@
                 <w:highlight w:val="lightGray"/>
               </w:rPr>
             </w:pPr>
-            <w:proofErr w:type="spellStart"/>
-            <w:r>
-              <w:t>Registratie</w:t>
-            </w:r>
-            <w:proofErr w:type="spellEnd"/>
+            <w:r>
+              <w:t>Cursussen</w:t>
+            </w:r>
           </w:p>
         </w:tc>
         <w:tc>
@@ -1289,6 +1306,20 @@
               </w:rPr>
               <w:t>Alwin</w:t>
             </w:r>
+            <w:r>
+              <w:rPr>
+                <w:rFonts w:ascii="Calibri" w:hAnsi="Calibri"/>
+                <w:lang w:val="nl-NL"/>
+              </w:rPr>
+              <w:t xml:space="preserve"> </w:t>
+            </w:r>
+            <w:r>
+              <w:rPr>
+                <w:rFonts w:ascii="Calibri" w:hAnsi="Calibri"/>
+                <w:lang w:val="nl-NL"/>
+              </w:rPr>
+              <w:t>Kroesen</w:t>
+            </w:r>
           </w:p>
         </w:tc>
         <w:tc>
@@ -1306,7 +1337,7 @@
               <w:rPr>
                 <w:rFonts w:ascii="Calibri" w:hAnsi="Calibri"/>
               </w:rPr>
-              <w:t>20-01-2016</w:t>
+              <w:t>11:00</w:t>
             </w:r>
           </w:p>
         </w:tc>
@@ -1325,19 +1356,7 @@
               <w:rPr>
                 <w:rFonts w:ascii="Calibri" w:hAnsi="Calibri"/>
               </w:rPr>
-              <w:t>2</w:t>
-            </w:r>
-            <w:r>
-              <w:rPr>
-                <w:rFonts w:ascii="Calibri" w:hAnsi="Calibri"/>
-              </w:rPr>
-              <w:t>1</w:t>
-            </w:r>
-            <w:r>
-              <w:rPr>
-                <w:rFonts w:ascii="Calibri" w:hAnsi="Calibri"/>
-              </w:rPr>
-              <w:t>-01-2016</w:t>
+              <w:t>11:30</w:t>
             </w:r>
           </w:p>
         </w:tc>
@@ -1349,11 +1368,9 @@
             <w:shd w:val="clear" w:color="auto" w:fill="auto"/>
           </w:tcPr>
           <w:p>
-            <w:proofErr w:type="spellStart"/>
-            <w:r>
-              <w:t>Cursussen</w:t>
-            </w:r>
-            <w:proofErr w:type="spellEnd"/>
+            <w:r>
+              <w:t>Registratie</w:t>
+            </w:r>
           </w:p>
         </w:tc>
         <w:tc>
@@ -1374,6 +1391,20 @@
               </w:rPr>
               <w:t>Alwin</w:t>
             </w:r>
+            <w:r>
+              <w:rPr>
+                <w:rFonts w:ascii="Calibri" w:hAnsi="Calibri"/>
+                <w:lang w:val="nl-NL"/>
+              </w:rPr>
+              <w:t xml:space="preserve"> </w:t>
+            </w:r>
+            <w:r>
+              <w:rPr>
+                <w:rFonts w:ascii="Calibri" w:hAnsi="Calibri"/>
+                <w:lang w:val="nl-NL"/>
+              </w:rPr>
+              <w:t>Kroesen</w:t>
+            </w:r>
           </w:p>
         </w:tc>
         <w:tc>
@@ -1391,7 +1422,7 @@
               <w:rPr>
                 <w:rFonts w:ascii="Calibri" w:hAnsi="Calibri"/>
               </w:rPr>
-              <w:t>20-01-2016</w:t>
+              <w:t>11:30</w:t>
             </w:r>
           </w:p>
         </w:tc>
@@ -1410,19 +1441,7 @@
               <w:rPr>
                 <w:rFonts w:ascii="Calibri" w:hAnsi="Calibri"/>
               </w:rPr>
-              <w:t>2</w:t>
-            </w:r>
-            <w:r>
-              <w:rPr>
-                <w:rFonts w:ascii="Calibri" w:hAnsi="Calibri"/>
-              </w:rPr>
-              <w:t>1</w:t>
-            </w:r>
-            <w:r>
-              <w:rPr>
-                <w:rFonts w:ascii="Calibri" w:hAnsi="Calibri"/>
-              </w:rPr>
-              <w:t>-01-2016</w:t>
+              <w:t>12:30</w:t>
             </w:r>
           </w:p>
         </w:tc>
@@ -1434,13 +1453,8 @@
             <w:shd w:val="clear" w:color="auto" w:fill="auto"/>
           </w:tcPr>
           <w:p>
-            <w:proofErr w:type="spellStart"/>
-            <w:r>
-              <w:t>Wijzig</w:t>
-            </w:r>
-            <w:proofErr w:type="spellEnd"/>
-            <w:r>
-              <w:t xml:space="preserve"> account</w:t>
+            <w:r>
+              <w:t>Login en loguit</w:t>
             </w:r>
           </w:p>
         </w:tc>
@@ -1462,6 +1476,20 @@
               </w:rPr>
               <w:t>Alwin</w:t>
             </w:r>
+            <w:r>
+              <w:rPr>
+                <w:rFonts w:ascii="Calibri" w:hAnsi="Calibri"/>
+                <w:lang w:val="nl-NL"/>
+              </w:rPr>
+              <w:t xml:space="preserve"> </w:t>
+            </w:r>
+            <w:r>
+              <w:rPr>
+                <w:rFonts w:ascii="Calibri" w:hAnsi="Calibri"/>
+                <w:lang w:val="nl-NL"/>
+              </w:rPr>
+              <w:t>Kroesen</w:t>
+            </w:r>
           </w:p>
         </w:tc>
         <w:tc>
@@ -1479,19 +1507,7 @@
               <w:rPr>
                 <w:rFonts w:ascii="Calibri" w:hAnsi="Calibri"/>
               </w:rPr>
-              <w:t>2</w:t>
-            </w:r>
-            <w:r>
-              <w:rPr>
-                <w:rFonts w:ascii="Calibri" w:hAnsi="Calibri"/>
-              </w:rPr>
-              <w:t>2</w:t>
-            </w:r>
-            <w:r>
-              <w:rPr>
-                <w:rFonts w:ascii="Calibri" w:hAnsi="Calibri"/>
-              </w:rPr>
-              <w:t>-01-2016</w:t>
+              <w:t>13:30</w:t>
             </w:r>
           </w:p>
         </w:tc>
@@ -1510,7 +1526,7 @@
               <w:rPr>
                 <w:rFonts w:ascii="Calibri" w:hAnsi="Calibri"/>
               </w:rPr>
-              <w:t>22-01-2016</w:t>
+              <w:t>15:00</w:t>
             </w:r>
           </w:p>
         </w:tc>
@@ -1522,11 +1538,17 @@
             <w:shd w:val="clear" w:color="auto" w:fill="auto"/>
           </w:tcPr>
           <w:p>
-            <w:proofErr w:type="spellStart"/>
-            <w:r>
-              <w:t>Ingeschrevenen</w:t>
-            </w:r>
-            <w:proofErr w:type="spellEnd"/>
+            <w:pPr>
+              <w:rPr>
+                <w:lang w:val="nl-NL"/>
+              </w:rPr>
+            </w:pPr>
+            <w:r>
+              <w:rPr>
+                <w:lang w:val="nl-NL"/>
+              </w:rPr>
+              <w:t>Aanmelden en afmelden voor een cursus</w:t>
+            </w:r>
           </w:p>
         </w:tc>
         <w:tc>
@@ -1547,6 +1569,20 @@
               </w:rPr>
               <w:t>Alwin</w:t>
             </w:r>
+            <w:r>
+              <w:rPr>
+                <w:rFonts w:ascii="Calibri" w:hAnsi="Calibri"/>
+                <w:lang w:val="nl-NL"/>
+              </w:rPr>
+              <w:t xml:space="preserve"> </w:t>
+            </w:r>
+            <w:r>
+              <w:rPr>
+                <w:rFonts w:ascii="Calibri" w:hAnsi="Calibri"/>
+                <w:lang w:val="nl-NL"/>
+              </w:rPr>
+              <w:t>Kroesen</w:t>
+            </w:r>
           </w:p>
         </w:tc>
         <w:tc>
@@ -1564,7 +1600,7 @@
               <w:rPr>
                 <w:rFonts w:ascii="Calibri" w:hAnsi="Calibri"/>
               </w:rPr>
-              <w:t>20-01-2016</w:t>
+              <w:t>15:00</w:t>
             </w:r>
           </w:p>
         </w:tc>
@@ -1583,7 +1619,7 @@
               <w:rPr>
                 <w:rFonts w:ascii="Calibri" w:hAnsi="Calibri"/>
               </w:rPr>
-              <w:t>22-01-2016</w:t>
+              <w:t>16:30</w:t>
             </w:r>
           </w:p>
         </w:tc>
@@ -1596,7 +1632,7 @@
           </w:tcPr>
           <w:p>
             <w:r>
-              <w:t xml:space="preserve">Admin </w:t>
+              <w:t>Wijzig gegevens</w:t>
             </w:r>
           </w:p>
         </w:tc>
@@ -1618,6 +1654,20 @@
               </w:rPr>
               <w:t>Alwin</w:t>
             </w:r>
+            <w:r>
+              <w:rPr>
+                <w:rFonts w:ascii="Calibri" w:hAnsi="Calibri"/>
+                <w:lang w:val="nl-NL"/>
+              </w:rPr>
+              <w:t xml:space="preserve"> </w:t>
+            </w:r>
+            <w:r>
+              <w:rPr>
+                <w:rFonts w:ascii="Calibri" w:hAnsi="Calibri"/>
+                <w:lang w:val="nl-NL"/>
+              </w:rPr>
+              <w:t>Kroesen</w:t>
+            </w:r>
           </w:p>
         </w:tc>
         <w:tc>
@@ -1635,7 +1685,7 @@
               <w:rPr>
                 <w:rFonts w:ascii="Calibri" w:hAnsi="Calibri"/>
               </w:rPr>
-              <w:t>20-01-2016</w:t>
+              <w:t>16:30</w:t>
             </w:r>
           </w:p>
         </w:tc>
@@ -1654,7 +1704,1659 @@
               <w:rPr>
                 <w:rFonts w:ascii="Calibri" w:hAnsi="Calibri"/>
               </w:rPr>
-              <w:t>22-01-2016</w:t>
+              <w:t>17:00</w:t>
+            </w:r>
+          </w:p>
+        </w:tc>
+      </w:tr>
+    </w:tbl>
+    <w:p>
+      <w:pPr>
+        <w:rPr>
+          <w:lang w:val="nl-NL"/>
+        </w:rPr>
+      </w:pPr>
+    </w:p>
+    <w:tbl>
+      <w:tblPr>
+        <w:tblW w:w="4942" w:type="pct"/>
+        <w:tblInd w:w="108" w:type="dxa"/>
+        <w:tblBorders>
+          <w:top w:val="single" w:sz="4" w:space="0" w:color="auto"/>
+          <w:left w:val="single" w:sz="4" w:space="0" w:color="auto"/>
+          <w:bottom w:val="single" w:sz="4" w:space="0" w:color="auto"/>
+          <w:right w:val="single" w:sz="4" w:space="0" w:color="auto"/>
+          <w:insideH w:val="single" w:sz="4" w:space="0" w:color="auto"/>
+          <w:insideV w:val="single" w:sz="4" w:space="0" w:color="auto"/>
+        </w:tblBorders>
+        <w:tblLook w:val="04A0" w:firstRow="1" w:lastRow="0" w:firstColumn="1" w:lastColumn="0" w:noHBand="0" w:noVBand="1"/>
+      </w:tblPr>
+      <w:tblGrid>
+        <w:gridCol w:w="2634"/>
+        <w:gridCol w:w="2743"/>
+        <w:gridCol w:w="1850"/>
+        <w:gridCol w:w="2060"/>
+      </w:tblGrid>
+      <w:tr>
+        <w:tc>
+          <w:tcPr>
+            <w:tcW w:w="2895" w:type="pct"/>
+            <w:gridSpan w:val="2"/>
+            <w:shd w:val="clear" w:color="auto" w:fill="BFBFBF"/>
+          </w:tcPr>
+          <w:p>
+            <w:pPr>
+              <w:tabs>
+                <w:tab w:val="left" w:pos="2775"/>
+              </w:tabs>
+              <w:rPr>
+                <w:rFonts w:ascii="Calibri" w:hAnsi="Calibri"/>
+                <w:b/>
+                <w:lang w:val="nl-NL"/>
+              </w:rPr>
+            </w:pPr>
+            <w:r>
+              <w:rPr>
+                <w:rFonts w:ascii="Calibri" w:hAnsi="Calibri"/>
+                <w:b/>
+                <w:lang w:val="nl-NL"/>
+              </w:rPr>
+              <w:t xml:space="preserve">Planning van de realisatie voor </w:t>
+            </w:r>
+            <w:r>
+              <w:rPr>
+                <w:rFonts w:ascii="Calibri" w:hAnsi="Calibri"/>
+                <w:b/>
+                <w:lang w:val="nl-NL"/>
+              </w:rPr>
+              <w:t>beheerder</w:t>
+            </w:r>
+          </w:p>
+        </w:tc>
+        <w:tc>
+          <w:tcPr>
+            <w:tcW w:w="2105" w:type="pct"/>
+            <w:gridSpan w:val="2"/>
+            <w:shd w:val="clear" w:color="auto" w:fill="BFBFBF"/>
+          </w:tcPr>
+          <w:p>
+            <w:pPr>
+              <w:tabs>
+                <w:tab w:val="left" w:pos="2775"/>
+              </w:tabs>
+              <w:rPr>
+                <w:rFonts w:ascii="Calibri" w:hAnsi="Calibri"/>
+                <w:b/>
+              </w:rPr>
+            </w:pPr>
+            <w:r>
+              <w:rPr>
+                <w:rFonts w:ascii="Calibri" w:hAnsi="Calibri"/>
+                <w:b/>
+              </w:rPr>
+              <w:t>Datum: 20-01</w:t>
+            </w:r>
+          </w:p>
+        </w:tc>
+      </w:tr>
+      <w:tr>
+        <w:tc>
+          <w:tcPr>
+            <w:tcW w:w="1418" w:type="pct"/>
+            <w:tcBorders>
+              <w:right w:val="single" w:sz="4" w:space="0" w:color="auto"/>
+            </w:tcBorders>
+            <w:shd w:val="clear" w:color="auto" w:fill="BFBFBF"/>
+          </w:tcPr>
+          <w:p>
+            <w:pPr>
+              <w:rPr>
+                <w:rFonts w:ascii="Calibri" w:hAnsi="Calibri"/>
+              </w:rPr>
+            </w:pPr>
+            <w:r>
+              <w:rPr>
+                <w:rFonts w:ascii="Calibri" w:hAnsi="Calibri"/>
+              </w:rPr>
+              <w:t>Pagina</w:t>
+            </w:r>
+          </w:p>
+        </w:tc>
+        <w:tc>
+          <w:tcPr>
+            <w:tcW w:w="1477" w:type="pct"/>
+            <w:tcBorders>
+              <w:left w:val="single" w:sz="4" w:space="0" w:color="auto"/>
+              <w:right w:val="single" w:sz="4" w:space="0" w:color="auto"/>
+            </w:tcBorders>
+            <w:shd w:val="clear" w:color="auto" w:fill="BFBFBF"/>
+          </w:tcPr>
+          <w:p>
+            <w:pPr>
+              <w:rPr>
+                <w:rFonts w:ascii="Calibri" w:hAnsi="Calibri"/>
+              </w:rPr>
+            </w:pPr>
+            <w:r>
+              <w:rPr>
+                <w:rFonts w:ascii="Calibri" w:hAnsi="Calibri"/>
+              </w:rPr>
+              <w:t>Programmeur</w:t>
+            </w:r>
+          </w:p>
+        </w:tc>
+        <w:tc>
+          <w:tcPr>
+            <w:tcW w:w="996" w:type="pct"/>
+            <w:tcBorders>
+              <w:left w:val="single" w:sz="4" w:space="0" w:color="auto"/>
+              <w:right w:val="single" w:sz="4" w:space="0" w:color="auto"/>
+            </w:tcBorders>
+            <w:shd w:val="clear" w:color="auto" w:fill="BFBFBF"/>
+          </w:tcPr>
+          <w:p>
+            <w:pPr>
+              <w:rPr>
+                <w:rFonts w:ascii="Calibri" w:hAnsi="Calibri"/>
+                <w:highlight w:val="lightGray"/>
+              </w:rPr>
+            </w:pPr>
+            <w:r>
+              <w:rPr>
+                <w:rFonts w:ascii="Calibri" w:hAnsi="Calibri"/>
+              </w:rPr>
+              <w:t>V</w:t>
+            </w:r>
+            <w:r>
+              <w:rPr>
+                <w:rFonts w:ascii="Calibri" w:hAnsi="Calibri"/>
+              </w:rPr>
+              <w:t>an</w:t>
+            </w:r>
+          </w:p>
+        </w:tc>
+        <w:tc>
+          <w:tcPr>
+            <w:tcW w:w="1109" w:type="pct"/>
+            <w:tcBorders>
+              <w:left w:val="single" w:sz="4" w:space="0" w:color="auto"/>
+            </w:tcBorders>
+            <w:shd w:val="clear" w:color="auto" w:fill="BFBFBF"/>
+          </w:tcPr>
+          <w:p>
+            <w:pPr>
+              <w:rPr>
+                <w:rFonts w:ascii="Calibri" w:hAnsi="Calibri"/>
+                <w:highlight w:val="lightGray"/>
+              </w:rPr>
+            </w:pPr>
+            <w:r>
+              <w:rPr>
+                <w:rFonts w:ascii="Calibri" w:hAnsi="Calibri"/>
+              </w:rPr>
+              <w:t>Tot</w:t>
+            </w:r>
+          </w:p>
+        </w:tc>
+      </w:tr>
+      <w:tr>
+        <w:tc>
+          <w:tcPr>
+            <w:tcW w:w="1418" w:type="pct"/>
+            <w:shd w:val="clear" w:color="auto" w:fill="auto"/>
+          </w:tcPr>
+          <w:p>
+            <w:pPr>
+              <w:rPr>
+                <w:rFonts w:ascii="Calibri" w:hAnsi="Calibri"/>
+                <w:highlight w:val="lightGray"/>
+                <w:lang w:val="nl-NL"/>
+              </w:rPr>
+            </w:pPr>
+            <w:r>
+              <w:rPr>
+                <w:lang w:val="nl-NL"/>
+              </w:rPr>
+              <w:t>Cursussoorten toevoegen, aanpassen en verwijderen</w:t>
+            </w:r>
+          </w:p>
+        </w:tc>
+        <w:tc>
+          <w:tcPr>
+            <w:tcW w:w="1477" w:type="pct"/>
+            <w:shd w:val="clear" w:color="auto" w:fill="auto"/>
+          </w:tcPr>
+          <w:p>
+            <w:pPr>
+              <w:rPr>
+                <w:rFonts w:ascii="Calibri" w:hAnsi="Calibri"/>
+                <w:lang w:val="nl-NL"/>
+              </w:rPr>
+            </w:pPr>
+            <w:r>
+              <w:rPr>
+                <w:rFonts w:ascii="Calibri" w:hAnsi="Calibri"/>
+                <w:lang w:val="nl-NL"/>
+              </w:rPr>
+              <w:t>Alwin</w:t>
+            </w:r>
+            <w:r>
+              <w:rPr>
+                <w:rFonts w:ascii="Calibri" w:hAnsi="Calibri"/>
+                <w:lang w:val="nl-NL"/>
+              </w:rPr>
+              <w:t xml:space="preserve"> </w:t>
+            </w:r>
+            <w:r>
+              <w:rPr>
+                <w:rFonts w:ascii="Calibri" w:hAnsi="Calibri"/>
+                <w:lang w:val="nl-NL"/>
+              </w:rPr>
+              <w:t>Kroesen</w:t>
+            </w:r>
+          </w:p>
+        </w:tc>
+        <w:tc>
+          <w:tcPr>
+            <w:tcW w:w="996" w:type="pct"/>
+            <w:shd w:val="clear" w:color="auto" w:fill="auto"/>
+          </w:tcPr>
+          <w:p>
+            <w:pPr>
+              <w:rPr>
+                <w:rFonts w:ascii="Calibri" w:hAnsi="Calibri"/>
+              </w:rPr>
+            </w:pPr>
+            <w:r>
+              <w:rPr>
+                <w:rFonts w:ascii="Calibri" w:hAnsi="Calibri"/>
+              </w:rPr>
+              <w:t>09:00</w:t>
+            </w:r>
+          </w:p>
+        </w:tc>
+        <w:tc>
+          <w:tcPr>
+            <w:tcW w:w="1109" w:type="pct"/>
+            <w:shd w:val="clear" w:color="auto" w:fill="auto"/>
+          </w:tcPr>
+          <w:p>
+            <w:pPr>
+              <w:rPr>
+                <w:rFonts w:ascii="Calibri" w:hAnsi="Calibri"/>
+              </w:rPr>
+            </w:pPr>
+            <w:r>
+              <w:rPr>
+                <w:rFonts w:ascii="Calibri" w:hAnsi="Calibri"/>
+              </w:rPr>
+              <w:t>11:00</w:t>
+            </w:r>
+          </w:p>
+        </w:tc>
+      </w:tr>
+      <w:tr>
+        <w:tc>
+          <w:tcPr>
+            <w:tcW w:w="1418" w:type="pct"/>
+            <w:shd w:val="clear" w:color="auto" w:fill="auto"/>
+          </w:tcPr>
+          <w:p>
+            <w:pPr>
+              <w:rPr>
+                <w:rFonts w:ascii="Calibri" w:hAnsi="Calibri"/>
+                <w:highlight w:val="lightGray"/>
+                <w:lang w:val="nl-NL"/>
+              </w:rPr>
+            </w:pPr>
+            <w:r>
+              <w:rPr>
+                <w:lang w:val="nl-NL"/>
+              </w:rPr>
+              <w:t>Cursus toevoegen, aanpassen en verwijderen</w:t>
+            </w:r>
+          </w:p>
+        </w:tc>
+        <w:tc>
+          <w:tcPr>
+            <w:tcW w:w="1477" w:type="pct"/>
+            <w:shd w:val="clear" w:color="auto" w:fill="auto"/>
+          </w:tcPr>
+          <w:p>
+            <w:pPr>
+              <w:rPr>
+                <w:rFonts w:ascii="Calibri" w:hAnsi="Calibri"/>
+              </w:rPr>
+            </w:pPr>
+            <w:r>
+              <w:rPr>
+                <w:rFonts w:ascii="Calibri" w:hAnsi="Calibri"/>
+                <w:lang w:val="nl-NL"/>
+              </w:rPr>
+              <w:t>Alwin</w:t>
+            </w:r>
+            <w:r>
+              <w:rPr>
+                <w:rFonts w:ascii="Calibri" w:hAnsi="Calibri"/>
+                <w:lang w:val="nl-NL"/>
+              </w:rPr>
+              <w:t xml:space="preserve"> </w:t>
+            </w:r>
+            <w:r>
+              <w:rPr>
+                <w:rFonts w:ascii="Calibri" w:hAnsi="Calibri"/>
+                <w:lang w:val="nl-NL"/>
+              </w:rPr>
+              <w:t>Kroesen</w:t>
+            </w:r>
+          </w:p>
+        </w:tc>
+        <w:tc>
+          <w:tcPr>
+            <w:tcW w:w="996" w:type="pct"/>
+            <w:shd w:val="clear" w:color="auto" w:fill="auto"/>
+          </w:tcPr>
+          <w:p>
+            <w:pPr>
+              <w:rPr>
+                <w:rFonts w:ascii="Calibri" w:hAnsi="Calibri"/>
+              </w:rPr>
+            </w:pPr>
+            <w:r>
+              <w:rPr>
+                <w:rFonts w:ascii="Calibri" w:hAnsi="Calibri"/>
+              </w:rPr>
+              <w:t>11:00</w:t>
+            </w:r>
+          </w:p>
+        </w:tc>
+        <w:tc>
+          <w:tcPr>
+            <w:tcW w:w="1109" w:type="pct"/>
+            <w:shd w:val="clear" w:color="auto" w:fill="auto"/>
+          </w:tcPr>
+          <w:p>
+            <w:pPr>
+              <w:rPr>
+                <w:rFonts w:ascii="Calibri" w:hAnsi="Calibri"/>
+              </w:rPr>
+            </w:pPr>
+            <w:r>
+              <w:rPr>
+                <w:rFonts w:ascii="Calibri" w:hAnsi="Calibri"/>
+              </w:rPr>
+              <w:t>12:00</w:t>
+            </w:r>
+          </w:p>
+        </w:tc>
+      </w:tr>
+      <w:tr>
+        <w:tc>
+          <w:tcPr>
+            <w:tcW w:w="1418" w:type="pct"/>
+            <w:shd w:val="clear" w:color="auto" w:fill="auto"/>
+          </w:tcPr>
+          <w:p>
+            <w:pPr>
+              <w:rPr>
+                <w:rFonts w:ascii="Calibri" w:hAnsi="Calibri"/>
+                <w:highlight w:val="lightGray"/>
+                <w:lang w:val="nl-NL"/>
+              </w:rPr>
+            </w:pPr>
+            <w:r>
+              <w:rPr>
+                <w:lang w:val="nl-NL"/>
+              </w:rPr>
+              <w:t>Aangemelden voor een cursus zien</w:t>
+            </w:r>
+          </w:p>
+        </w:tc>
+        <w:tc>
+          <w:tcPr>
+            <w:tcW w:w="1477" w:type="pct"/>
+            <w:shd w:val="clear" w:color="auto" w:fill="auto"/>
+          </w:tcPr>
+          <w:p>
+            <w:pPr>
+              <w:rPr>
+                <w:rFonts w:ascii="Calibri" w:hAnsi="Calibri"/>
+              </w:rPr>
+            </w:pPr>
+            <w:r>
+              <w:rPr>
+                <w:rFonts w:ascii="Calibri" w:hAnsi="Calibri"/>
+                <w:lang w:val="nl-NL"/>
+              </w:rPr>
+              <w:t>Alwin</w:t>
+            </w:r>
+            <w:r>
+              <w:rPr>
+                <w:rFonts w:ascii="Calibri" w:hAnsi="Calibri"/>
+                <w:lang w:val="nl-NL"/>
+              </w:rPr>
+              <w:t xml:space="preserve"> </w:t>
+            </w:r>
+            <w:r>
+              <w:rPr>
+                <w:rFonts w:ascii="Calibri" w:hAnsi="Calibri"/>
+                <w:lang w:val="nl-NL"/>
+              </w:rPr>
+              <w:t>Kroesen</w:t>
+            </w:r>
+          </w:p>
+        </w:tc>
+        <w:tc>
+          <w:tcPr>
+            <w:tcW w:w="996" w:type="pct"/>
+            <w:shd w:val="clear" w:color="auto" w:fill="auto"/>
+          </w:tcPr>
+          <w:p>
+            <w:pPr>
+              <w:rPr>
+                <w:rFonts w:ascii="Calibri" w:hAnsi="Calibri"/>
+              </w:rPr>
+            </w:pPr>
+            <w:r>
+              <w:rPr>
+                <w:rFonts w:ascii="Calibri" w:hAnsi="Calibri"/>
+              </w:rPr>
+              <w:t>12:00</w:t>
+            </w:r>
+          </w:p>
+        </w:tc>
+        <w:tc>
+          <w:tcPr>
+            <w:tcW w:w="1109" w:type="pct"/>
+            <w:shd w:val="clear" w:color="auto" w:fill="auto"/>
+          </w:tcPr>
+          <w:p>
+            <w:pPr>
+              <w:rPr>
+                <w:rFonts w:ascii="Calibri" w:hAnsi="Calibri"/>
+              </w:rPr>
+            </w:pPr>
+            <w:r>
+              <w:rPr>
+                <w:rFonts w:ascii="Calibri" w:hAnsi="Calibri"/>
+              </w:rPr>
+              <w:t>12:30</w:t>
+            </w:r>
+          </w:p>
+        </w:tc>
+      </w:tr>
+      <w:tr>
+        <w:tc>
+          <w:tcPr>
+            <w:tcW w:w="1418" w:type="pct"/>
+            <w:shd w:val="clear" w:color="auto" w:fill="auto"/>
+          </w:tcPr>
+          <w:p>
+            <w:r>
+              <w:t>Medewerker admin/cursist maken</w:t>
+            </w:r>
+          </w:p>
+        </w:tc>
+        <w:tc>
+          <w:tcPr>
+            <w:tcW w:w="1477" w:type="pct"/>
+            <w:shd w:val="clear" w:color="auto" w:fill="auto"/>
+          </w:tcPr>
+          <w:p>
+            <w:pPr>
+              <w:rPr>
+                <w:rFonts w:ascii="Calibri" w:hAnsi="Calibri"/>
+              </w:rPr>
+            </w:pPr>
+            <w:r>
+              <w:rPr>
+                <w:rFonts w:ascii="Calibri" w:hAnsi="Calibri"/>
+                <w:lang w:val="nl-NL"/>
+              </w:rPr>
+              <w:t>Alwin</w:t>
+            </w:r>
+            <w:r>
+              <w:rPr>
+                <w:rFonts w:ascii="Calibri" w:hAnsi="Calibri"/>
+                <w:lang w:val="nl-NL"/>
+              </w:rPr>
+              <w:t xml:space="preserve"> </w:t>
+            </w:r>
+            <w:r>
+              <w:rPr>
+                <w:rFonts w:ascii="Calibri" w:hAnsi="Calibri"/>
+                <w:lang w:val="nl-NL"/>
+              </w:rPr>
+              <w:t>Kroesen</w:t>
+            </w:r>
+          </w:p>
+        </w:tc>
+        <w:tc>
+          <w:tcPr>
+            <w:tcW w:w="996" w:type="pct"/>
+            <w:shd w:val="clear" w:color="auto" w:fill="auto"/>
+          </w:tcPr>
+          <w:p>
+            <w:pPr>
+              <w:rPr>
+                <w:rFonts w:ascii="Calibri" w:hAnsi="Calibri"/>
+              </w:rPr>
+            </w:pPr>
+            <w:r>
+              <w:rPr>
+                <w:rFonts w:ascii="Calibri" w:hAnsi="Calibri"/>
+              </w:rPr>
+              <w:t>13:30</w:t>
+            </w:r>
+          </w:p>
+        </w:tc>
+        <w:tc>
+          <w:tcPr>
+            <w:tcW w:w="1109" w:type="pct"/>
+            <w:shd w:val="clear" w:color="auto" w:fill="auto"/>
+          </w:tcPr>
+          <w:p>
+            <w:pPr>
+              <w:rPr>
+                <w:rFonts w:ascii="Calibri" w:hAnsi="Calibri"/>
+              </w:rPr>
+            </w:pPr>
+            <w:r>
+              <w:rPr>
+                <w:rFonts w:ascii="Calibri" w:hAnsi="Calibri"/>
+              </w:rPr>
+              <w:t>15:30</w:t>
+            </w:r>
+          </w:p>
+        </w:tc>
+      </w:tr>
+      <w:tr>
+        <w:tc>
+          <w:tcPr>
+            <w:tcW w:w="1418" w:type="pct"/>
+            <w:shd w:val="clear" w:color="auto" w:fill="auto"/>
+          </w:tcPr>
+          <w:p>
+            <w:r>
+              <w:t>Wijzig gegevens</w:t>
+            </w:r>
+          </w:p>
+        </w:tc>
+        <w:tc>
+          <w:tcPr>
+            <w:tcW w:w="1477" w:type="pct"/>
+            <w:shd w:val="clear" w:color="auto" w:fill="auto"/>
+          </w:tcPr>
+          <w:p>
+            <w:pPr>
+              <w:rPr>
+                <w:rFonts w:ascii="Calibri" w:hAnsi="Calibri"/>
+              </w:rPr>
+            </w:pPr>
+            <w:r>
+              <w:rPr>
+                <w:rFonts w:ascii="Calibri" w:hAnsi="Calibri"/>
+                <w:lang w:val="nl-NL"/>
+              </w:rPr>
+              <w:t>Alwin</w:t>
+            </w:r>
+            <w:r>
+              <w:rPr>
+                <w:rFonts w:ascii="Calibri" w:hAnsi="Calibri"/>
+                <w:lang w:val="nl-NL"/>
+              </w:rPr>
+              <w:t xml:space="preserve"> </w:t>
+            </w:r>
+            <w:r>
+              <w:rPr>
+                <w:rFonts w:ascii="Calibri" w:hAnsi="Calibri"/>
+                <w:lang w:val="nl-NL"/>
+              </w:rPr>
+              <w:t>Kroesen</w:t>
+            </w:r>
+          </w:p>
+        </w:tc>
+        <w:tc>
+          <w:tcPr>
+            <w:tcW w:w="996" w:type="pct"/>
+            <w:shd w:val="clear" w:color="auto" w:fill="auto"/>
+          </w:tcPr>
+          <w:p>
+            <w:pPr>
+              <w:rPr>
+                <w:rFonts w:ascii="Calibri" w:hAnsi="Calibri"/>
+              </w:rPr>
+            </w:pPr>
+            <w:r>
+              <w:rPr>
+                <w:rFonts w:ascii="Calibri" w:hAnsi="Calibri"/>
+              </w:rPr>
+              <w:t>16:30</w:t>
+            </w:r>
+          </w:p>
+        </w:tc>
+        <w:tc>
+          <w:tcPr>
+            <w:tcW w:w="1109" w:type="pct"/>
+            <w:shd w:val="clear" w:color="auto" w:fill="auto"/>
+          </w:tcPr>
+          <w:p>
+            <w:pPr>
+              <w:rPr>
+                <w:rFonts w:ascii="Calibri" w:hAnsi="Calibri"/>
+              </w:rPr>
+            </w:pPr>
+            <w:r>
+              <w:rPr>
+                <w:rFonts w:ascii="Calibri" w:hAnsi="Calibri"/>
+              </w:rPr>
+              <w:t>17:00</w:t>
+            </w:r>
+          </w:p>
+        </w:tc>
+      </w:tr>
+    </w:tbl>
+    <w:p>
+      <w:pPr>
+        <w:rPr>
+          <w:lang w:val="nl-NL"/>
+        </w:rPr>
+      </w:pPr>
+    </w:p>
+    <w:p>
+      <w:pPr>
+        <w:pStyle w:val="Kop1"/>
+        <w:rPr>
+          <w:lang w:val="nl-NL"/>
+        </w:rPr>
+      </w:pPr>
+      <w:bookmarkStart w:id="1" w:name="_Toc443671339"/>
+      <w:r>
+        <w:rPr>
+          <w:lang w:val="nl-NL"/>
+        </w:rPr>
+        <w:lastRenderedPageBreak/>
+        <w:t>Realisatie</w:t>
+      </w:r>
+      <w:bookmarkEnd w:id="1"/>
+    </w:p>
+    <w:p>
+      <w:pPr>
+        <w:rPr>
+          <w:lang w:val="nl-NL"/>
+        </w:rPr>
+      </w:pPr>
+    </w:p>
+    <w:tbl>
+      <w:tblPr>
+        <w:tblW w:w="4942" w:type="pct"/>
+        <w:tblInd w:w="108" w:type="dxa"/>
+        <w:tblBorders>
+          <w:top w:val="single" w:sz="4" w:space="0" w:color="auto"/>
+          <w:left w:val="single" w:sz="4" w:space="0" w:color="auto"/>
+          <w:bottom w:val="single" w:sz="4" w:space="0" w:color="auto"/>
+          <w:right w:val="single" w:sz="4" w:space="0" w:color="auto"/>
+          <w:insideH w:val="single" w:sz="4" w:space="0" w:color="auto"/>
+          <w:insideV w:val="single" w:sz="4" w:space="0" w:color="auto"/>
+        </w:tblBorders>
+        <w:tblLook w:val="04A0" w:firstRow="1" w:lastRow="0" w:firstColumn="1" w:lastColumn="0" w:noHBand="0" w:noVBand="1"/>
+      </w:tblPr>
+      <w:tblGrid>
+        <w:gridCol w:w="5841"/>
+        <w:gridCol w:w="1800"/>
+        <w:gridCol w:w="1646"/>
+      </w:tblGrid>
+      <w:tr>
+        <w:tc>
+          <w:tcPr>
+            <w:tcW w:w="5000" w:type="pct"/>
+            <w:gridSpan w:val="3"/>
+            <w:shd w:val="clear" w:color="auto" w:fill="BFBFBF"/>
+          </w:tcPr>
+          <w:p>
+            <w:pPr>
+              <w:rPr>
+                <w:rFonts w:ascii="Calibri" w:hAnsi="Calibri"/>
+                <w:b/>
+              </w:rPr>
+            </w:pPr>
+            <w:r>
+              <w:rPr>
+                <w:rFonts w:ascii="Calibri" w:hAnsi="Calibri"/>
+                <w:b/>
+              </w:rPr>
+              <w:t>Realisatie</w:t>
+            </w:r>
+          </w:p>
+        </w:tc>
+      </w:tr>
+      <w:tr>
+        <w:tc>
+          <w:tcPr>
+            <w:tcW w:w="3145" w:type="pct"/>
+            <w:tcBorders>
+              <w:right w:val="single" w:sz="4" w:space="0" w:color="auto"/>
+            </w:tcBorders>
+            <w:shd w:val="clear" w:color="auto" w:fill="BFBFBF"/>
+          </w:tcPr>
+          <w:p>
+            <w:pPr>
+              <w:rPr>
+                <w:rFonts w:ascii="Calibri" w:hAnsi="Calibri"/>
+              </w:rPr>
+            </w:pPr>
+            <w:r>
+              <w:rPr>
+                <w:rFonts w:ascii="Calibri" w:hAnsi="Calibri"/>
+              </w:rPr>
+              <w:t>Pagina</w:t>
+            </w:r>
+          </w:p>
+        </w:tc>
+        <w:tc>
+          <w:tcPr>
+            <w:tcW w:w="969" w:type="pct"/>
+            <w:tcBorders>
+              <w:left w:val="single" w:sz="4" w:space="0" w:color="auto"/>
+              <w:right w:val="single" w:sz="4" w:space="0" w:color="auto"/>
+            </w:tcBorders>
+            <w:shd w:val="clear" w:color="auto" w:fill="BFBFBF"/>
+          </w:tcPr>
+          <w:p>
+            <w:pPr>
+              <w:rPr>
+                <w:rFonts w:ascii="Calibri" w:hAnsi="Calibri"/>
+              </w:rPr>
+            </w:pPr>
+            <w:r>
+              <w:rPr>
+                <w:rFonts w:ascii="Calibri" w:hAnsi="Calibri"/>
+              </w:rPr>
+              <w:t>Programmeur</w:t>
+            </w:r>
+          </w:p>
+        </w:tc>
+        <w:tc>
+          <w:tcPr>
+            <w:tcW w:w="886" w:type="pct"/>
+            <w:tcBorders>
+              <w:left w:val="single" w:sz="4" w:space="0" w:color="auto"/>
+            </w:tcBorders>
+            <w:shd w:val="clear" w:color="auto" w:fill="BFBFBF"/>
+          </w:tcPr>
+          <w:p>
+            <w:pPr>
+              <w:rPr>
+                <w:rFonts w:ascii="Calibri" w:hAnsi="Calibri"/>
+                <w:highlight w:val="lightGray"/>
+              </w:rPr>
+            </w:pPr>
+            <w:r>
+              <w:rPr>
+                <w:rFonts w:ascii="Calibri" w:hAnsi="Calibri"/>
+              </w:rPr>
+              <w:t>Klaar op</w:t>
+            </w:r>
+          </w:p>
+        </w:tc>
+      </w:tr>
+      <w:tr>
+        <w:tc>
+          <w:tcPr>
+            <w:tcW w:w="3145" w:type="pct"/>
+            <w:shd w:val="clear" w:color="auto" w:fill="auto"/>
+          </w:tcPr>
+          <w:p>
+            <w:pPr>
+              <w:rPr>
+                <w:rFonts w:ascii="Calibri" w:hAnsi="Calibri"/>
+                <w:highlight w:val="lightGray"/>
+              </w:rPr>
+            </w:pPr>
+            <w:r>
+              <w:t>Homepagina</w:t>
+            </w:r>
+          </w:p>
+        </w:tc>
+        <w:tc>
+          <w:tcPr>
+            <w:tcW w:w="969" w:type="pct"/>
+            <w:shd w:val="clear" w:color="auto" w:fill="auto"/>
+          </w:tcPr>
+          <w:p>
+            <w:pPr>
+              <w:rPr>
+                <w:rFonts w:ascii="Calibri" w:hAnsi="Calibri"/>
+                <w:highlight w:val="lightGray"/>
+              </w:rPr>
+            </w:pPr>
+            <w:r>
+              <w:rPr>
+                <w:rFonts w:ascii="Calibri" w:hAnsi="Calibri"/>
+                <w:lang w:val="nl-NL"/>
+              </w:rPr>
+              <w:t>Alwin</w:t>
+            </w:r>
+            <w:r>
+              <w:rPr>
+                <w:rFonts w:ascii="Calibri" w:hAnsi="Calibri"/>
+                <w:lang w:val="nl-NL"/>
+              </w:rPr>
+              <w:t xml:space="preserve"> </w:t>
+            </w:r>
+            <w:r>
+              <w:rPr>
+                <w:rFonts w:ascii="Calibri" w:hAnsi="Calibri"/>
+                <w:lang w:val="nl-NL"/>
+              </w:rPr>
+              <w:t>Kroesen</w:t>
+            </w:r>
+          </w:p>
+        </w:tc>
+        <w:tc>
+          <w:tcPr>
+            <w:tcW w:w="886" w:type="pct"/>
+            <w:shd w:val="clear" w:color="auto" w:fill="auto"/>
+          </w:tcPr>
+          <w:p>
+            <w:pPr>
+              <w:rPr>
+                <w:rFonts w:ascii="Calibri" w:hAnsi="Calibri"/>
+                <w:highlight w:val="lightGray"/>
+              </w:rPr>
+            </w:pPr>
+            <w:r>
+              <w:rPr>
+                <w:rFonts w:ascii="Calibri" w:hAnsi="Calibri"/>
+              </w:rPr>
+              <w:t>10:00 / 19-01</w:t>
+            </w:r>
+          </w:p>
+        </w:tc>
+      </w:tr>
+      <w:tr>
+        <w:tc>
+          <w:tcPr>
+            <w:tcW w:w="3145" w:type="pct"/>
+            <w:shd w:val="clear" w:color="auto" w:fill="auto"/>
+          </w:tcPr>
+          <w:p>
+            <w:pPr>
+              <w:rPr>
+                <w:rFonts w:ascii="Calibri" w:hAnsi="Calibri"/>
+                <w:highlight w:val="lightGray"/>
+              </w:rPr>
+            </w:pPr>
+            <w:r>
+              <w:t>Contactpagina</w:t>
+            </w:r>
+          </w:p>
+        </w:tc>
+        <w:tc>
+          <w:tcPr>
+            <w:tcW w:w="969" w:type="pct"/>
+            <w:shd w:val="clear" w:color="auto" w:fill="auto"/>
+          </w:tcPr>
+          <w:p>
+            <w:pPr>
+              <w:rPr>
+                <w:rFonts w:ascii="Calibri" w:hAnsi="Calibri"/>
+                <w:highlight w:val="lightGray"/>
+              </w:rPr>
+            </w:pPr>
+            <w:r>
+              <w:rPr>
+                <w:rFonts w:ascii="Calibri" w:hAnsi="Calibri"/>
+                <w:lang w:val="nl-NL"/>
+              </w:rPr>
+              <w:t>Alwin</w:t>
+            </w:r>
+            <w:r>
+              <w:rPr>
+                <w:rFonts w:ascii="Calibri" w:hAnsi="Calibri"/>
+                <w:lang w:val="nl-NL"/>
+              </w:rPr>
+              <w:t xml:space="preserve"> </w:t>
+            </w:r>
+            <w:r>
+              <w:rPr>
+                <w:rFonts w:ascii="Calibri" w:hAnsi="Calibri"/>
+                <w:lang w:val="nl-NL"/>
+              </w:rPr>
+              <w:t>Kroesen</w:t>
+            </w:r>
+          </w:p>
+        </w:tc>
+        <w:tc>
+          <w:tcPr>
+            <w:tcW w:w="886" w:type="pct"/>
+            <w:shd w:val="clear" w:color="auto" w:fill="auto"/>
+          </w:tcPr>
+          <w:p>
+            <w:pPr>
+              <w:rPr>
+                <w:rFonts w:ascii="Calibri" w:hAnsi="Calibri"/>
+                <w:highlight w:val="lightGray"/>
+              </w:rPr>
+            </w:pPr>
+            <w:r>
+              <w:rPr>
+                <w:rFonts w:ascii="Calibri" w:hAnsi="Calibri"/>
+              </w:rPr>
+              <w:t>11:00 / 19-01</w:t>
+            </w:r>
+          </w:p>
+        </w:tc>
+      </w:tr>
+      <w:tr>
+        <w:tc>
+          <w:tcPr>
+            <w:tcW w:w="3145" w:type="pct"/>
+            <w:shd w:val="clear" w:color="auto" w:fill="auto"/>
+          </w:tcPr>
+          <w:p>
+            <w:pPr>
+              <w:rPr>
+                <w:rFonts w:ascii="Calibri" w:hAnsi="Calibri"/>
+                <w:highlight w:val="lightGray"/>
+              </w:rPr>
+            </w:pPr>
+            <w:r>
+              <w:t>Cursussen</w:t>
+            </w:r>
+          </w:p>
+        </w:tc>
+        <w:tc>
+          <w:tcPr>
+            <w:tcW w:w="969" w:type="pct"/>
+            <w:shd w:val="clear" w:color="auto" w:fill="auto"/>
+          </w:tcPr>
+          <w:p>
+            <w:pPr>
+              <w:rPr>
+                <w:rFonts w:ascii="Calibri" w:hAnsi="Calibri"/>
+                <w:highlight w:val="lightGray"/>
+              </w:rPr>
+            </w:pPr>
+            <w:r>
+              <w:rPr>
+                <w:rFonts w:ascii="Calibri" w:hAnsi="Calibri"/>
+                <w:lang w:val="nl-NL"/>
+              </w:rPr>
+              <w:t>Alwin</w:t>
+            </w:r>
+            <w:r>
+              <w:rPr>
+                <w:rFonts w:ascii="Calibri" w:hAnsi="Calibri"/>
+                <w:lang w:val="nl-NL"/>
+              </w:rPr>
+              <w:t xml:space="preserve"> </w:t>
+            </w:r>
+            <w:r>
+              <w:rPr>
+                <w:rFonts w:ascii="Calibri" w:hAnsi="Calibri"/>
+                <w:lang w:val="nl-NL"/>
+              </w:rPr>
+              <w:t>Kroesen</w:t>
+            </w:r>
+          </w:p>
+        </w:tc>
+        <w:tc>
+          <w:tcPr>
+            <w:tcW w:w="886" w:type="pct"/>
+            <w:shd w:val="clear" w:color="auto" w:fill="auto"/>
+          </w:tcPr>
+          <w:p>
+            <w:pPr>
+              <w:rPr>
+                <w:rFonts w:ascii="Calibri" w:hAnsi="Calibri"/>
+                <w:highlight w:val="lightGray"/>
+              </w:rPr>
+            </w:pPr>
+            <w:r>
+              <w:rPr>
+                <w:rFonts w:ascii="Calibri" w:hAnsi="Calibri"/>
+              </w:rPr>
+              <w:t>11:30 / 19-01</w:t>
+            </w:r>
+          </w:p>
+        </w:tc>
+      </w:tr>
+      <w:tr>
+        <w:tc>
+          <w:tcPr>
+            <w:tcW w:w="3145" w:type="pct"/>
+            <w:shd w:val="clear" w:color="auto" w:fill="auto"/>
+          </w:tcPr>
+          <w:p>
+            <w:r>
+              <w:t>Registratie</w:t>
+            </w:r>
+          </w:p>
+        </w:tc>
+        <w:tc>
+          <w:tcPr>
+            <w:tcW w:w="969" w:type="pct"/>
+            <w:shd w:val="clear" w:color="auto" w:fill="auto"/>
+          </w:tcPr>
+          <w:p>
+            <w:pPr>
+              <w:rPr>
+                <w:rFonts w:ascii="Calibri" w:hAnsi="Calibri"/>
+                <w:highlight w:val="lightGray"/>
+              </w:rPr>
+            </w:pPr>
+            <w:r>
+              <w:rPr>
+                <w:rFonts w:ascii="Calibri" w:hAnsi="Calibri"/>
+                <w:lang w:val="nl-NL"/>
+              </w:rPr>
+              <w:t>Alwin</w:t>
+            </w:r>
+            <w:r>
+              <w:rPr>
+                <w:rFonts w:ascii="Calibri" w:hAnsi="Calibri"/>
+                <w:lang w:val="nl-NL"/>
+              </w:rPr>
+              <w:t xml:space="preserve"> </w:t>
+            </w:r>
+            <w:r>
+              <w:rPr>
+                <w:rFonts w:ascii="Calibri" w:hAnsi="Calibri"/>
+                <w:lang w:val="nl-NL"/>
+              </w:rPr>
+              <w:t>Kroesen</w:t>
+            </w:r>
+          </w:p>
+        </w:tc>
+        <w:tc>
+          <w:tcPr>
+            <w:tcW w:w="886" w:type="pct"/>
+            <w:shd w:val="clear" w:color="auto" w:fill="auto"/>
+          </w:tcPr>
+          <w:p>
+            <w:pPr>
+              <w:rPr>
+                <w:rFonts w:ascii="Calibri" w:hAnsi="Calibri"/>
+                <w:highlight w:val="lightGray"/>
+              </w:rPr>
+            </w:pPr>
+            <w:r>
+              <w:rPr>
+                <w:rFonts w:ascii="Calibri" w:hAnsi="Calibri"/>
+              </w:rPr>
+              <w:t>12:00 / 19-01</w:t>
+            </w:r>
+          </w:p>
+        </w:tc>
+      </w:tr>
+      <w:tr>
+        <w:tc>
+          <w:tcPr>
+            <w:tcW w:w="3145" w:type="pct"/>
+            <w:shd w:val="clear" w:color="auto" w:fill="auto"/>
+          </w:tcPr>
+          <w:p>
+            <w:r>
+              <w:t>Login en loguit</w:t>
+            </w:r>
+          </w:p>
+        </w:tc>
+        <w:tc>
+          <w:tcPr>
+            <w:tcW w:w="969" w:type="pct"/>
+            <w:shd w:val="clear" w:color="auto" w:fill="auto"/>
+          </w:tcPr>
+          <w:p>
+            <w:pPr>
+              <w:rPr>
+                <w:rFonts w:ascii="Calibri" w:hAnsi="Calibri"/>
+                <w:highlight w:val="lightGray"/>
+              </w:rPr>
+            </w:pPr>
+            <w:r>
+              <w:rPr>
+                <w:rFonts w:ascii="Calibri" w:hAnsi="Calibri"/>
+                <w:lang w:val="nl-NL"/>
+              </w:rPr>
+              <w:t>Alwin</w:t>
+            </w:r>
+            <w:r>
+              <w:rPr>
+                <w:rFonts w:ascii="Calibri" w:hAnsi="Calibri"/>
+                <w:lang w:val="nl-NL"/>
+              </w:rPr>
+              <w:t xml:space="preserve"> </w:t>
+            </w:r>
+            <w:r>
+              <w:rPr>
+                <w:rFonts w:ascii="Calibri" w:hAnsi="Calibri"/>
+                <w:lang w:val="nl-NL"/>
+              </w:rPr>
+              <w:t>Kroesen</w:t>
+            </w:r>
+          </w:p>
+        </w:tc>
+        <w:tc>
+          <w:tcPr>
+            <w:tcW w:w="886" w:type="pct"/>
+            <w:shd w:val="clear" w:color="auto" w:fill="auto"/>
+          </w:tcPr>
+          <w:p>
+            <w:pPr>
+              <w:rPr>
+                <w:rFonts w:ascii="Calibri" w:hAnsi="Calibri"/>
+                <w:highlight w:val="lightGray"/>
+              </w:rPr>
+            </w:pPr>
+            <w:r>
+              <w:rPr>
+                <w:rFonts w:ascii="Calibri" w:hAnsi="Calibri"/>
+              </w:rPr>
+              <w:t>14:30 / 19-01</w:t>
+            </w:r>
+          </w:p>
+        </w:tc>
+      </w:tr>
+      <w:tr>
+        <w:tc>
+          <w:tcPr>
+            <w:tcW w:w="3145" w:type="pct"/>
+            <w:shd w:val="clear" w:color="auto" w:fill="auto"/>
+          </w:tcPr>
+          <w:p>
+            <w:pPr>
+              <w:rPr>
+                <w:lang w:val="nl-NL"/>
+              </w:rPr>
+            </w:pPr>
+            <w:r>
+              <w:rPr>
+                <w:lang w:val="nl-NL"/>
+              </w:rPr>
+              <w:t>Aanmelden en afmelden voor een cursus</w:t>
+            </w:r>
+          </w:p>
+        </w:tc>
+        <w:tc>
+          <w:tcPr>
+            <w:tcW w:w="969" w:type="pct"/>
+            <w:shd w:val="clear" w:color="auto" w:fill="auto"/>
+          </w:tcPr>
+          <w:p>
+            <w:pPr>
+              <w:rPr>
+                <w:rFonts w:ascii="Calibri" w:hAnsi="Calibri"/>
+                <w:highlight w:val="lightGray"/>
+              </w:rPr>
+            </w:pPr>
+            <w:r>
+              <w:rPr>
+                <w:rFonts w:ascii="Calibri" w:hAnsi="Calibri"/>
+                <w:lang w:val="nl-NL"/>
+              </w:rPr>
+              <w:t>Alwin</w:t>
+            </w:r>
+            <w:r>
+              <w:rPr>
+                <w:rFonts w:ascii="Calibri" w:hAnsi="Calibri"/>
+                <w:lang w:val="nl-NL"/>
+              </w:rPr>
+              <w:t xml:space="preserve"> </w:t>
+            </w:r>
+            <w:r>
+              <w:rPr>
+                <w:rFonts w:ascii="Calibri" w:hAnsi="Calibri"/>
+                <w:lang w:val="nl-NL"/>
+              </w:rPr>
+              <w:t>Kroesen</w:t>
+            </w:r>
+          </w:p>
+        </w:tc>
+        <w:tc>
+          <w:tcPr>
+            <w:tcW w:w="886" w:type="pct"/>
+            <w:shd w:val="clear" w:color="auto" w:fill="auto"/>
+          </w:tcPr>
+          <w:p>
+            <w:pPr>
+              <w:rPr>
+                <w:rFonts w:ascii="Calibri" w:hAnsi="Calibri"/>
+                <w:highlight w:val="lightGray"/>
+              </w:rPr>
+            </w:pPr>
+            <w:r>
+              <w:rPr>
+                <w:rFonts w:ascii="Calibri" w:hAnsi="Calibri"/>
+              </w:rPr>
+              <w:t>16:30 / 19-01</w:t>
+            </w:r>
+          </w:p>
+        </w:tc>
+      </w:tr>
+      <w:tr>
+        <w:tc>
+          <w:tcPr>
+            <w:tcW w:w="3145" w:type="pct"/>
+            <w:shd w:val="clear" w:color="auto" w:fill="auto"/>
+          </w:tcPr>
+          <w:p>
+            <w:r>
+              <w:t>Wijzig gegevens</w:t>
+            </w:r>
+          </w:p>
+        </w:tc>
+        <w:tc>
+          <w:tcPr>
+            <w:tcW w:w="969" w:type="pct"/>
+            <w:shd w:val="clear" w:color="auto" w:fill="auto"/>
+          </w:tcPr>
+          <w:p>
+            <w:pPr>
+              <w:rPr>
+                <w:rFonts w:ascii="Calibri" w:hAnsi="Calibri"/>
+                <w:highlight w:val="lightGray"/>
+              </w:rPr>
+            </w:pPr>
+            <w:r>
+              <w:rPr>
+                <w:rFonts w:ascii="Calibri" w:hAnsi="Calibri"/>
+                <w:lang w:val="nl-NL"/>
+              </w:rPr>
+              <w:t>Alwin</w:t>
+            </w:r>
+            <w:r>
+              <w:rPr>
+                <w:rFonts w:ascii="Calibri" w:hAnsi="Calibri"/>
+                <w:lang w:val="nl-NL"/>
+              </w:rPr>
+              <w:t xml:space="preserve"> </w:t>
+            </w:r>
+            <w:r>
+              <w:rPr>
+                <w:rFonts w:ascii="Calibri" w:hAnsi="Calibri"/>
+                <w:lang w:val="nl-NL"/>
+              </w:rPr>
+              <w:t>Kroesen</w:t>
+            </w:r>
+          </w:p>
+        </w:tc>
+        <w:tc>
+          <w:tcPr>
+            <w:tcW w:w="886" w:type="pct"/>
+            <w:shd w:val="clear" w:color="auto" w:fill="auto"/>
+          </w:tcPr>
+          <w:p>
+            <w:pPr>
+              <w:rPr>
+                <w:rFonts w:ascii="Calibri" w:hAnsi="Calibri"/>
+                <w:highlight w:val="lightGray"/>
+              </w:rPr>
+            </w:pPr>
+            <w:r>
+              <w:rPr>
+                <w:rFonts w:ascii="Calibri" w:hAnsi="Calibri"/>
+              </w:rPr>
+              <w:t>17:30 / 19-01</w:t>
+            </w:r>
+          </w:p>
+        </w:tc>
+      </w:tr>
+      <w:tr>
+        <w:tc>
+          <w:tcPr>
+            <w:tcW w:w="3145" w:type="pct"/>
+            <w:shd w:val="clear" w:color="auto" w:fill="auto"/>
+          </w:tcPr>
+          <w:p>
+            <w:pPr>
+              <w:rPr>
+                <w:lang w:val="nl-NL"/>
+              </w:rPr>
+            </w:pPr>
+            <w:r>
+              <w:rPr>
+                <w:lang w:val="nl-NL"/>
+              </w:rPr>
+              <w:t>Cursussoorten toevoegen, aanpassen en verwijderen</w:t>
+            </w:r>
+          </w:p>
+        </w:tc>
+        <w:tc>
+          <w:tcPr>
+            <w:tcW w:w="969" w:type="pct"/>
+            <w:shd w:val="clear" w:color="auto" w:fill="auto"/>
+          </w:tcPr>
+          <w:p>
+            <w:pPr>
+              <w:rPr>
+                <w:rFonts w:ascii="Calibri" w:hAnsi="Calibri"/>
+                <w:lang w:val="nl-NL"/>
+              </w:rPr>
+            </w:pPr>
+            <w:r>
+              <w:rPr>
+                <w:rFonts w:ascii="Calibri" w:hAnsi="Calibri"/>
+                <w:lang w:val="nl-NL"/>
+              </w:rPr>
+              <w:t>Alwin</w:t>
+            </w:r>
+            <w:r>
+              <w:rPr>
+                <w:rFonts w:ascii="Calibri" w:hAnsi="Calibri"/>
+                <w:lang w:val="nl-NL"/>
+              </w:rPr>
+              <w:t xml:space="preserve"> </w:t>
+            </w:r>
+            <w:r>
+              <w:rPr>
+                <w:rFonts w:ascii="Calibri" w:hAnsi="Calibri"/>
+                <w:lang w:val="nl-NL"/>
+              </w:rPr>
+              <w:t>Kroesen</w:t>
+            </w:r>
+          </w:p>
+        </w:tc>
+        <w:tc>
+          <w:tcPr>
+            <w:tcW w:w="886" w:type="pct"/>
+            <w:shd w:val="clear" w:color="auto" w:fill="auto"/>
+          </w:tcPr>
+          <w:p>
+            <w:pPr>
+              <w:rPr>
+                <w:rFonts w:ascii="Calibri" w:hAnsi="Calibri"/>
+              </w:rPr>
+            </w:pPr>
+            <w:r>
+              <w:rPr>
+                <w:rFonts w:ascii="Calibri" w:hAnsi="Calibri"/>
+              </w:rPr>
+              <w:t>11:00 / 20-01</w:t>
+            </w:r>
+          </w:p>
+        </w:tc>
+      </w:tr>
+      <w:tr>
+        <w:tc>
+          <w:tcPr>
+            <w:tcW w:w="3145" w:type="pct"/>
+            <w:shd w:val="clear" w:color="auto" w:fill="auto"/>
+          </w:tcPr>
+          <w:p>
+            <w:pPr>
+              <w:rPr>
+                <w:lang w:val="nl-NL"/>
+              </w:rPr>
+            </w:pPr>
+            <w:r>
+              <w:rPr>
+                <w:lang w:val="nl-NL"/>
+              </w:rPr>
+              <w:t>Cursus toevoegen, aanpassen en verwijderen</w:t>
+            </w:r>
+          </w:p>
+        </w:tc>
+        <w:tc>
+          <w:tcPr>
+            <w:tcW w:w="969" w:type="pct"/>
+            <w:shd w:val="clear" w:color="auto" w:fill="auto"/>
+          </w:tcPr>
+          <w:p>
+            <w:pPr>
+              <w:rPr>
+                <w:rFonts w:ascii="Calibri" w:hAnsi="Calibri"/>
+                <w:lang w:val="nl-NL"/>
+              </w:rPr>
+            </w:pPr>
+            <w:r>
+              <w:rPr>
+                <w:rFonts w:ascii="Calibri" w:hAnsi="Calibri"/>
+                <w:lang w:val="nl-NL"/>
+              </w:rPr>
+              <w:t>Alwin</w:t>
+            </w:r>
+            <w:r>
+              <w:rPr>
+                <w:rFonts w:ascii="Calibri" w:hAnsi="Calibri"/>
+                <w:lang w:val="nl-NL"/>
+              </w:rPr>
+              <w:t xml:space="preserve"> </w:t>
+            </w:r>
+            <w:r>
+              <w:rPr>
+                <w:rFonts w:ascii="Calibri" w:hAnsi="Calibri"/>
+                <w:lang w:val="nl-NL"/>
+              </w:rPr>
+              <w:t>Kroesen</w:t>
+            </w:r>
+          </w:p>
+        </w:tc>
+        <w:tc>
+          <w:tcPr>
+            <w:tcW w:w="886" w:type="pct"/>
+            <w:shd w:val="clear" w:color="auto" w:fill="auto"/>
+          </w:tcPr>
+          <w:p>
+            <w:pPr>
+              <w:rPr>
+                <w:rFonts w:ascii="Calibri" w:hAnsi="Calibri"/>
+              </w:rPr>
+            </w:pPr>
+            <w:r>
+              <w:rPr>
+                <w:rFonts w:ascii="Calibri" w:hAnsi="Calibri"/>
+              </w:rPr>
+              <w:t>12:00 / 20-01</w:t>
+            </w:r>
+          </w:p>
+        </w:tc>
+      </w:tr>
+      <w:tr>
+        <w:tc>
+          <w:tcPr>
+            <w:tcW w:w="3145" w:type="pct"/>
+            <w:shd w:val="clear" w:color="auto" w:fill="auto"/>
+          </w:tcPr>
+          <w:p>
+            <w:pPr>
+              <w:rPr>
+                <w:lang w:val="nl-NL"/>
+              </w:rPr>
+            </w:pPr>
+            <w:r>
+              <w:rPr>
+                <w:lang w:val="nl-NL"/>
+              </w:rPr>
+              <w:t>Aangemelden voor een cursus zien</w:t>
+            </w:r>
+          </w:p>
+        </w:tc>
+        <w:tc>
+          <w:tcPr>
+            <w:tcW w:w="969" w:type="pct"/>
+            <w:shd w:val="clear" w:color="auto" w:fill="auto"/>
+          </w:tcPr>
+          <w:p>
+            <w:pPr>
+              <w:rPr>
+                <w:rFonts w:ascii="Calibri" w:hAnsi="Calibri"/>
+                <w:lang w:val="nl-NL"/>
+              </w:rPr>
+            </w:pPr>
+            <w:r>
+              <w:rPr>
+                <w:rFonts w:ascii="Calibri" w:hAnsi="Calibri"/>
+                <w:lang w:val="nl-NL"/>
+              </w:rPr>
+              <w:t>Alwin</w:t>
+            </w:r>
+            <w:r>
+              <w:rPr>
+                <w:rFonts w:ascii="Calibri" w:hAnsi="Calibri"/>
+                <w:lang w:val="nl-NL"/>
+              </w:rPr>
+              <w:t xml:space="preserve"> </w:t>
+            </w:r>
+            <w:r>
+              <w:rPr>
+                <w:rFonts w:ascii="Calibri" w:hAnsi="Calibri"/>
+                <w:lang w:val="nl-NL"/>
+              </w:rPr>
+              <w:t>Kroesen</w:t>
+            </w:r>
+          </w:p>
+        </w:tc>
+        <w:tc>
+          <w:tcPr>
+            <w:tcW w:w="886" w:type="pct"/>
+            <w:shd w:val="clear" w:color="auto" w:fill="auto"/>
+          </w:tcPr>
+          <w:p>
+            <w:pPr>
+              <w:rPr>
+                <w:rFonts w:ascii="Calibri" w:hAnsi="Calibri"/>
+              </w:rPr>
+            </w:pPr>
+            <w:r>
+              <w:rPr>
+                <w:rFonts w:ascii="Calibri" w:hAnsi="Calibri"/>
+              </w:rPr>
+              <w:t>13:30 / 20-01</w:t>
+            </w:r>
+          </w:p>
+        </w:tc>
+      </w:tr>
+      <w:tr>
+        <w:tc>
+          <w:tcPr>
+            <w:tcW w:w="3145" w:type="pct"/>
+            <w:shd w:val="clear" w:color="auto" w:fill="auto"/>
+          </w:tcPr>
+          <w:p>
+            <w:r>
+              <w:t>Medewerker admin/cursist maken</w:t>
+            </w:r>
+          </w:p>
+        </w:tc>
+        <w:tc>
+          <w:tcPr>
+            <w:tcW w:w="969" w:type="pct"/>
+            <w:shd w:val="clear" w:color="auto" w:fill="auto"/>
+          </w:tcPr>
+          <w:p>
+            <w:pPr>
+              <w:rPr>
+                <w:rFonts w:ascii="Calibri" w:hAnsi="Calibri"/>
+                <w:lang w:val="nl-NL"/>
+              </w:rPr>
+            </w:pPr>
+            <w:r>
+              <w:rPr>
+                <w:rFonts w:ascii="Calibri" w:hAnsi="Calibri"/>
+                <w:lang w:val="nl-NL"/>
+              </w:rPr>
+              <w:t>Alwin</w:t>
+            </w:r>
+            <w:r>
+              <w:rPr>
+                <w:rFonts w:ascii="Calibri" w:hAnsi="Calibri"/>
+                <w:lang w:val="nl-NL"/>
+              </w:rPr>
+              <w:t xml:space="preserve"> </w:t>
+            </w:r>
+            <w:r>
+              <w:rPr>
+                <w:rFonts w:ascii="Calibri" w:hAnsi="Calibri"/>
+                <w:lang w:val="nl-NL"/>
+              </w:rPr>
+              <w:t>Kroesen</w:t>
+            </w:r>
+          </w:p>
+        </w:tc>
+        <w:tc>
+          <w:tcPr>
+            <w:tcW w:w="886" w:type="pct"/>
+            <w:shd w:val="clear" w:color="auto" w:fill="auto"/>
+          </w:tcPr>
+          <w:p>
+            <w:pPr>
+              <w:rPr>
+                <w:rFonts w:ascii="Calibri" w:hAnsi="Calibri"/>
+              </w:rPr>
+            </w:pPr>
+            <w:r>
+              <w:rPr>
+                <w:rFonts w:ascii="Calibri" w:hAnsi="Calibri"/>
+              </w:rPr>
+              <w:t>15:30 / 20-01</w:t>
+            </w:r>
+          </w:p>
+        </w:tc>
+      </w:tr>
+      <w:tr>
+        <w:tc>
+          <w:tcPr>
+            <w:tcW w:w="3145" w:type="pct"/>
+            <w:shd w:val="clear" w:color="auto" w:fill="auto"/>
+          </w:tcPr>
+          <w:p>
+            <w:r>
+              <w:t>Wijzig gegevens</w:t>
+            </w:r>
+          </w:p>
+        </w:tc>
+        <w:tc>
+          <w:tcPr>
+            <w:tcW w:w="969" w:type="pct"/>
+            <w:shd w:val="clear" w:color="auto" w:fill="auto"/>
+          </w:tcPr>
+          <w:p>
+            <w:pPr>
+              <w:rPr>
+                <w:rFonts w:ascii="Calibri" w:hAnsi="Calibri"/>
+                <w:lang w:val="nl-NL"/>
+              </w:rPr>
+            </w:pPr>
+            <w:r>
+              <w:rPr>
+                <w:rFonts w:ascii="Calibri" w:hAnsi="Calibri"/>
+                <w:lang w:val="nl-NL"/>
+              </w:rPr>
+              <w:t>Alwin</w:t>
+            </w:r>
+            <w:r>
+              <w:rPr>
+                <w:rFonts w:ascii="Calibri" w:hAnsi="Calibri"/>
+                <w:lang w:val="nl-NL"/>
+              </w:rPr>
+              <w:t xml:space="preserve"> </w:t>
+            </w:r>
+            <w:r>
+              <w:rPr>
+                <w:rFonts w:ascii="Calibri" w:hAnsi="Calibri"/>
+                <w:lang w:val="nl-NL"/>
+              </w:rPr>
+              <w:t>Kroesen</w:t>
+            </w:r>
+          </w:p>
+        </w:tc>
+        <w:tc>
+          <w:tcPr>
+            <w:tcW w:w="886" w:type="pct"/>
+            <w:shd w:val="clear" w:color="auto" w:fill="auto"/>
+          </w:tcPr>
+          <w:p>
+            <w:pPr>
+              <w:rPr>
+                <w:rFonts w:ascii="Calibri" w:hAnsi="Calibri"/>
+              </w:rPr>
+            </w:pPr>
+            <w:r>
+              <w:rPr>
+                <w:rFonts w:ascii="Calibri" w:hAnsi="Calibri"/>
+              </w:rPr>
+              <w:t>17:00 / 20-01</w:t>
             </w:r>
           </w:p>
         </w:tc>
@@ -1692,13 +3394,13 @@
           <w:lang w:val="nl-NL"/>
         </w:rPr>
       </w:pPr>
-      <w:bookmarkStart w:id="2" w:name="_Toc441269743"/>
+      <w:bookmarkStart w:id="2" w:name="_Toc443671340"/>
       <w:r>
         <w:rPr>
           <w:lang w:val="nl-NL"/>
         </w:rPr>
         <w:lastRenderedPageBreak/>
-        <w:t>Realisatie</w:t>
+        <w:t>Wijzigingen na de realisatie</w:t>
       </w:r>
       <w:bookmarkEnd w:id="2"/>
     </w:p>
@@ -1711,127 +3413,99 @@
     </w:p>
     <w:tbl>
       <w:tblPr>
-        <w:tblW w:w="4942" w:type="pct"/>
-        <w:tblInd w:w="108" w:type="dxa"/>
-        <w:tblBorders>
-          <w:top w:val="single" w:sz="4" w:space="0" w:color="auto"/>
-          <w:left w:val="single" w:sz="4" w:space="0" w:color="auto"/>
-          <w:bottom w:val="single" w:sz="4" w:space="0" w:color="auto"/>
-          <w:right w:val="single" w:sz="4" w:space="0" w:color="auto"/>
-          <w:insideH w:val="single" w:sz="4" w:space="0" w:color="auto"/>
-          <w:insideV w:val="single" w:sz="4" w:space="0" w:color="auto"/>
-        </w:tblBorders>
+        <w:tblStyle w:val="Tabelraster"/>
+        <w:tblW w:w="0" w:type="auto"/>
         <w:tblLook w:val="04A0" w:firstRow="1" w:lastRow="0" w:firstColumn="1" w:lastColumn="0" w:noHBand="0" w:noVBand="1"/>
       </w:tblPr>
       <w:tblGrid>
-        <w:gridCol w:w="3767"/>
-        <w:gridCol w:w="3876"/>
-        <w:gridCol w:w="1644"/>
+        <w:gridCol w:w="5240"/>
+        <w:gridCol w:w="1843"/>
+        <w:gridCol w:w="2313"/>
       </w:tblGrid>
       <w:tr>
         <w:tc>
           <w:tcPr>
-            <w:tcW w:w="5000" w:type="pct"/>
-            <w:gridSpan w:val="3"/>
-            <w:shd w:val="clear" w:color="auto" w:fill="BFBFBF"/>
-          </w:tcPr>
-          <w:p>
-            <w:pPr>
-              <w:rPr>
-                <w:rFonts w:ascii="Calibri" w:hAnsi="Calibri"/>
+            <w:tcW w:w="5240" w:type="dxa"/>
+          </w:tcPr>
+          <w:p>
+            <w:pPr>
+              <w:rPr>
                 <w:b/>
               </w:rPr>
             </w:pPr>
-            <w:proofErr w:type="spellStart"/>
-            <w:r>
-              <w:rPr>
-                <w:rFonts w:ascii="Calibri" w:hAnsi="Calibri"/>
+            <w:r>
+              <w:rPr>
                 <w:b/>
               </w:rPr>
-              <w:t>Realisatie</w:t>
-            </w:r>
-            <w:proofErr w:type="spellEnd"/>
+              <w:t>Wijziging</w:t>
+            </w:r>
+          </w:p>
+        </w:tc>
+        <w:tc>
+          <w:tcPr>
+            <w:tcW w:w="1843" w:type="dxa"/>
+          </w:tcPr>
+          <w:p>
+            <w:pPr>
+              <w:rPr>
+                <w:b/>
+              </w:rPr>
+            </w:pPr>
+            <w:r>
+              <w:rPr>
+                <w:b/>
+              </w:rPr>
+              <w:t>Door</w:t>
+            </w:r>
+          </w:p>
+        </w:tc>
+        <w:tc>
+          <w:tcPr>
+            <w:tcW w:w="2313" w:type="dxa"/>
+          </w:tcPr>
+          <w:p>
+            <w:pPr>
+              <w:rPr>
+                <w:b/>
+              </w:rPr>
+            </w:pPr>
+            <w:r>
+              <w:rPr>
+                <w:b/>
+              </w:rPr>
+              <w:t>Datum</w:t>
+            </w:r>
           </w:p>
         </w:tc>
       </w:tr>
       <w:tr>
         <w:tc>
           <w:tcPr>
-            <w:tcW w:w="2028" w:type="pct"/>
-            <w:tcBorders>
-              <w:right w:val="single" w:sz="4" w:space="0" w:color="auto"/>
-            </w:tcBorders>
-            <w:shd w:val="clear" w:color="auto" w:fill="BFBFBF"/>
-          </w:tcPr>
-          <w:p>
-            <w:pPr>
-              <w:rPr>
-                <w:rFonts w:ascii="Calibri" w:hAnsi="Calibri"/>
-              </w:rPr>
-            </w:pPr>
-            <w:proofErr w:type="spellStart"/>
-            <w:r>
-              <w:rPr>
-                <w:rFonts w:ascii="Calibri" w:hAnsi="Calibri"/>
-              </w:rPr>
-              <w:t>Pagina</w:t>
-            </w:r>
-            <w:proofErr w:type="spellEnd"/>
-          </w:p>
-        </w:tc>
-        <w:tc>
-          <w:tcPr>
-            <w:tcW w:w="2087" w:type="pct"/>
-            <w:tcBorders>
-              <w:left w:val="single" w:sz="4" w:space="0" w:color="auto"/>
-              <w:right w:val="single" w:sz="4" w:space="0" w:color="auto"/>
-            </w:tcBorders>
-            <w:shd w:val="clear" w:color="auto" w:fill="BFBFBF"/>
-          </w:tcPr>
-          <w:p>
-            <w:pPr>
-              <w:rPr>
-                <w:rFonts w:ascii="Calibri" w:hAnsi="Calibri"/>
-              </w:rPr>
-            </w:pPr>
-            <w:proofErr w:type="spellStart"/>
-            <w:r>
-              <w:rPr>
-                <w:rFonts w:ascii="Calibri" w:hAnsi="Calibri"/>
-              </w:rPr>
-              <w:t>Programmeur</w:t>
-            </w:r>
-            <w:proofErr w:type="spellEnd"/>
-          </w:p>
-        </w:tc>
-        <w:tc>
-          <w:tcPr>
-            <w:tcW w:w="885" w:type="pct"/>
-            <w:tcBorders>
-              <w:left w:val="single" w:sz="4" w:space="0" w:color="auto"/>
-            </w:tcBorders>
-            <w:shd w:val="clear" w:color="auto" w:fill="BFBFBF"/>
-          </w:tcPr>
-          <w:p>
-            <w:pPr>
-              <w:rPr>
-                <w:rFonts w:ascii="Calibri" w:hAnsi="Calibri"/>
-                <w:highlight w:val="lightGray"/>
-              </w:rPr>
-            </w:pPr>
-            <w:proofErr w:type="spellStart"/>
-            <w:r>
-              <w:rPr>
-                <w:rFonts w:ascii="Calibri" w:hAnsi="Calibri"/>
-              </w:rPr>
-              <w:t>Klaar</w:t>
-            </w:r>
-            <w:proofErr w:type="spellEnd"/>
-            <w:r>
-              <w:rPr>
-                <w:rFonts w:ascii="Calibri" w:hAnsi="Calibri"/>
-              </w:rPr>
-              <w:t xml:space="preserve"> op</w:t>
+            <w:tcW w:w="5240" w:type="dxa"/>
+          </w:tcPr>
+          <w:p>
+            <w:r>
+              <w:t>Login en registreer layout</w:t>
+            </w:r>
+          </w:p>
+        </w:tc>
+        <w:tc>
+          <w:tcPr>
+            <w:tcW w:w="1843" w:type="dxa"/>
+          </w:tcPr>
+          <w:p>
+            <w:r>
+              <w:t>Alwin Kroesen</w:t>
+            </w:r>
+          </w:p>
+        </w:tc>
+        <w:tc>
+          <w:tcPr>
+            <w:tcW w:w="2313" w:type="dxa"/>
+          </w:tcPr>
+          <w:p>
+            <w:r>
+              <w:t>15:00 / 17-02-2016</w:t>
             </w:r>
           </w:p>
         </w:tc>
@@ -1839,68 +3513,31 @@
       <w:tr>
         <w:tc>
           <w:tcPr>
-            <w:tcW w:w="2028" w:type="pct"/>
-            <w:shd w:val="clear" w:color="auto" w:fill="auto"/>
-          </w:tcPr>
-          <w:p>
-            <w:pPr>
-              <w:rPr>
-                <w:rFonts w:ascii="Calibri" w:hAnsi="Calibri"/>
-                <w:highlight w:val="lightGray"/>
-              </w:rPr>
-            </w:pPr>
-            <w:proofErr w:type="spellStart"/>
-            <w:r>
-              <w:t>Homepagina</w:t>
-            </w:r>
-            <w:proofErr w:type="spellEnd"/>
-          </w:p>
-        </w:tc>
-        <w:tc>
-          <w:tcPr>
-            <w:tcW w:w="2087" w:type="pct"/>
-            <w:shd w:val="clear" w:color="auto" w:fill="auto"/>
-          </w:tcPr>
-          <w:p>
-            <w:pPr>
-              <w:rPr>
-                <w:rFonts w:ascii="Calibri" w:hAnsi="Calibri"/>
-                <w:highlight w:val="lightGray"/>
-              </w:rPr>
-            </w:pPr>
-            <w:r>
-              <w:rPr>
-                <w:rFonts w:ascii="Calibri" w:hAnsi="Calibri"/>
-                <w:lang w:val="nl-NL"/>
-              </w:rPr>
-              <w:t>Alwin</w:t>
-            </w:r>
-            <w:r>
-              <w:rPr>
-                <w:rFonts w:ascii="Calibri" w:hAnsi="Calibri"/>
-                <w:lang w:val="nl-NL"/>
-              </w:rPr>
-              <w:t xml:space="preserve"> </w:t>
-            </w:r>
-          </w:p>
-        </w:tc>
-        <w:tc>
-          <w:tcPr>
-            <w:tcW w:w="885" w:type="pct"/>
-            <w:shd w:val="clear" w:color="auto" w:fill="auto"/>
-          </w:tcPr>
-          <w:p>
-            <w:pPr>
-              <w:rPr>
-                <w:rFonts w:ascii="Calibri" w:hAnsi="Calibri"/>
-                <w:highlight w:val="lightGray"/>
-              </w:rPr>
-            </w:pPr>
-            <w:r>
-              <w:rPr>
-                <w:rFonts w:ascii="Calibri" w:hAnsi="Calibri"/>
-              </w:rPr>
-              <w:t>22-01-2016</w:t>
+            <w:tcW w:w="5240" w:type="dxa"/>
+          </w:tcPr>
+          <w:p>
+            <w:r>
+              <w:t>Registreer response tekst</w:t>
+            </w:r>
+          </w:p>
+        </w:tc>
+        <w:tc>
+          <w:tcPr>
+            <w:tcW w:w="1843" w:type="dxa"/>
+          </w:tcPr>
+          <w:p>
+            <w:r>
+              <w:t>Alwin Kroesen</w:t>
+            </w:r>
+          </w:p>
+        </w:tc>
+        <w:tc>
+          <w:tcPr>
+            <w:tcW w:w="2313" w:type="dxa"/>
+          </w:tcPr>
+          <w:p>
+            <w:r>
+              <w:t>18:00 / 18-02-2016</w:t>
             </w:r>
           </w:p>
         </w:tc>
@@ -1908,61 +3545,31 @@
       <w:tr>
         <w:tc>
           <w:tcPr>
-            <w:tcW w:w="2028" w:type="pct"/>
-            <w:shd w:val="clear" w:color="auto" w:fill="auto"/>
-          </w:tcPr>
-          <w:p>
-            <w:pPr>
-              <w:rPr>
-                <w:rFonts w:ascii="Calibri" w:hAnsi="Calibri"/>
-                <w:highlight w:val="lightGray"/>
-              </w:rPr>
-            </w:pPr>
-            <w:proofErr w:type="spellStart"/>
-            <w:r>
-              <w:t>Contactpagina</w:t>
-            </w:r>
-            <w:proofErr w:type="spellEnd"/>
-          </w:p>
-        </w:tc>
-        <w:tc>
-          <w:tcPr>
-            <w:tcW w:w="2087" w:type="pct"/>
-            <w:shd w:val="clear" w:color="auto" w:fill="auto"/>
-          </w:tcPr>
-          <w:p>
-            <w:pPr>
-              <w:rPr>
-                <w:rFonts w:ascii="Calibri" w:hAnsi="Calibri"/>
-                <w:highlight w:val="lightGray"/>
-              </w:rPr>
-            </w:pPr>
-            <w:r>
-              <w:rPr>
-                <w:rFonts w:ascii="Calibri" w:hAnsi="Calibri"/>
-                <w:lang w:val="nl-NL"/>
-              </w:rPr>
-              <w:t>Alwin</w:t>
-            </w:r>
-          </w:p>
-        </w:tc>
-        <w:tc>
-          <w:tcPr>
-            <w:tcW w:w="885" w:type="pct"/>
-            <w:shd w:val="clear" w:color="auto" w:fill="auto"/>
-          </w:tcPr>
-          <w:p>
-            <w:pPr>
-              <w:rPr>
-                <w:rFonts w:ascii="Calibri" w:hAnsi="Calibri"/>
-                <w:highlight w:val="lightGray"/>
-              </w:rPr>
-            </w:pPr>
-            <w:r>
-              <w:rPr>
-                <w:rFonts w:ascii="Calibri" w:hAnsi="Calibri"/>
-              </w:rPr>
-              <w:t>22-01-2016</w:t>
+            <w:tcW w:w="5240" w:type="dxa"/>
+          </w:tcPr>
+          <w:p>
+            <w:r>
+              <w:t>Optie om een gebruiker te wijzigen naar admin of cursist</w:t>
+            </w:r>
+          </w:p>
+        </w:tc>
+        <w:tc>
+          <w:tcPr>
+            <w:tcW w:w="1843" w:type="dxa"/>
+          </w:tcPr>
+          <w:p>
+            <w:r>
+              <w:t>Alwin Kroesen</w:t>
+            </w:r>
+          </w:p>
+        </w:tc>
+        <w:tc>
+          <w:tcPr>
+            <w:tcW w:w="2313" w:type="dxa"/>
+          </w:tcPr>
+          <w:p>
+            <w:r>
+              <w:t>19:00 / 19-02-2016</w:t>
             </w:r>
           </w:p>
         </w:tc>
@@ -1970,61 +3577,31 @@
       <w:tr>
         <w:tc>
           <w:tcPr>
-            <w:tcW w:w="2028" w:type="pct"/>
-            <w:shd w:val="clear" w:color="auto" w:fill="auto"/>
-          </w:tcPr>
-          <w:p>
-            <w:pPr>
-              <w:rPr>
-                <w:rFonts w:ascii="Calibri" w:hAnsi="Calibri"/>
-                <w:highlight w:val="lightGray"/>
-              </w:rPr>
-            </w:pPr>
-            <w:proofErr w:type="spellStart"/>
-            <w:r>
-              <w:t>Registratie</w:t>
-            </w:r>
-            <w:proofErr w:type="spellEnd"/>
-          </w:p>
-        </w:tc>
-        <w:tc>
-          <w:tcPr>
-            <w:tcW w:w="2087" w:type="pct"/>
-            <w:shd w:val="clear" w:color="auto" w:fill="auto"/>
-          </w:tcPr>
-          <w:p>
-            <w:pPr>
-              <w:rPr>
-                <w:rFonts w:ascii="Calibri" w:hAnsi="Calibri"/>
-                <w:highlight w:val="lightGray"/>
-              </w:rPr>
-            </w:pPr>
-            <w:r>
-              <w:rPr>
-                <w:rFonts w:ascii="Calibri" w:hAnsi="Calibri"/>
-                <w:lang w:val="nl-NL"/>
-              </w:rPr>
-              <w:t>Alwin</w:t>
-            </w:r>
-          </w:p>
-        </w:tc>
-        <w:tc>
-          <w:tcPr>
-            <w:tcW w:w="885" w:type="pct"/>
-            <w:shd w:val="clear" w:color="auto" w:fill="auto"/>
-          </w:tcPr>
-          <w:p>
-            <w:pPr>
-              <w:rPr>
-                <w:rFonts w:ascii="Calibri" w:hAnsi="Calibri"/>
-                <w:highlight w:val="lightGray"/>
-              </w:rPr>
-            </w:pPr>
-            <w:r>
-              <w:rPr>
-                <w:rFonts w:ascii="Calibri" w:hAnsi="Calibri"/>
-              </w:rPr>
-              <w:t>22-01-2016</w:t>
+            <w:tcW w:w="5240" w:type="dxa"/>
+          </w:tcPr>
+          <w:p>
+            <w:r>
+              <w:t>Optie om cursussen aan te passen</w:t>
+            </w:r>
+          </w:p>
+        </w:tc>
+        <w:tc>
+          <w:tcPr>
+            <w:tcW w:w="1843" w:type="dxa"/>
+          </w:tcPr>
+          <w:p>
+            <w:r>
+              <w:t>Alwin Kroesen</w:t>
+            </w:r>
+          </w:p>
+        </w:tc>
+        <w:tc>
+          <w:tcPr>
+            <w:tcW w:w="2313" w:type="dxa"/>
+          </w:tcPr>
+          <w:p>
+            <w:r>
+              <w:t>20:00 / 19-02-2016</w:t>
             </w:r>
           </w:p>
         </w:tc>
@@ -2032,225 +3609,34 @@
       <w:tr>
         <w:tc>
           <w:tcPr>
-            <w:tcW w:w="2028" w:type="pct"/>
-            <w:shd w:val="clear" w:color="auto" w:fill="auto"/>
-          </w:tcPr>
-          <w:p>
-            <w:proofErr w:type="spellStart"/>
-            <w:r>
-              <w:t>Cursussen</w:t>
-            </w:r>
-            <w:proofErr w:type="spellEnd"/>
-          </w:p>
-        </w:tc>
-        <w:tc>
-          <w:tcPr>
-            <w:tcW w:w="2087" w:type="pct"/>
-            <w:shd w:val="clear" w:color="auto" w:fill="auto"/>
-          </w:tcPr>
-          <w:p>
-            <w:pPr>
-              <w:rPr>
-                <w:rFonts w:ascii="Calibri" w:hAnsi="Calibri"/>
-                <w:highlight w:val="lightGray"/>
-              </w:rPr>
-            </w:pPr>
-            <w:r>
-              <w:rPr>
-                <w:rFonts w:ascii="Calibri" w:hAnsi="Calibri"/>
-                <w:lang w:val="nl-NL"/>
-              </w:rPr>
-              <w:t>Alwin</w:t>
-            </w:r>
-          </w:p>
-        </w:tc>
-        <w:tc>
-          <w:tcPr>
-            <w:tcW w:w="885" w:type="pct"/>
-            <w:shd w:val="clear" w:color="auto" w:fill="auto"/>
-          </w:tcPr>
-          <w:p>
-            <w:pPr>
-              <w:rPr>
-                <w:rFonts w:ascii="Calibri" w:hAnsi="Calibri"/>
-                <w:highlight w:val="lightGray"/>
-              </w:rPr>
-            </w:pPr>
-            <w:r>
-              <w:rPr>
-                <w:rFonts w:ascii="Calibri" w:hAnsi="Calibri"/>
-              </w:rPr>
-              <w:t>22-01-2016</w:t>
-            </w:r>
-          </w:p>
-        </w:tc>
-      </w:tr>
-      <w:tr>
-        <w:tc>
-          <w:tcPr>
-            <w:tcW w:w="2028" w:type="pct"/>
-            <w:shd w:val="clear" w:color="auto" w:fill="auto"/>
-          </w:tcPr>
-          <w:p>
-            <w:proofErr w:type="spellStart"/>
-            <w:r>
-              <w:t>Wijzig</w:t>
-            </w:r>
-            <w:proofErr w:type="spellEnd"/>
-            <w:r>
-              <w:t xml:space="preserve"> account</w:t>
-            </w:r>
-          </w:p>
-        </w:tc>
-        <w:tc>
-          <w:tcPr>
-            <w:tcW w:w="2087" w:type="pct"/>
-            <w:shd w:val="clear" w:color="auto" w:fill="auto"/>
-          </w:tcPr>
-          <w:p>
-            <w:pPr>
-              <w:rPr>
-                <w:rFonts w:ascii="Calibri" w:hAnsi="Calibri"/>
-                <w:highlight w:val="lightGray"/>
-              </w:rPr>
-            </w:pPr>
-            <w:r>
-              <w:rPr>
-                <w:rFonts w:ascii="Calibri" w:hAnsi="Calibri"/>
-                <w:lang w:val="nl-NL"/>
-              </w:rPr>
-              <w:t>Alwin</w:t>
-            </w:r>
-          </w:p>
-        </w:tc>
-        <w:tc>
-          <w:tcPr>
-            <w:tcW w:w="885" w:type="pct"/>
-            <w:shd w:val="clear" w:color="auto" w:fill="auto"/>
-          </w:tcPr>
-          <w:p>
-            <w:pPr>
-              <w:rPr>
-                <w:rFonts w:ascii="Calibri" w:hAnsi="Calibri"/>
-                <w:highlight w:val="lightGray"/>
-              </w:rPr>
-            </w:pPr>
-            <w:r>
-              <w:rPr>
-                <w:rFonts w:ascii="Calibri" w:hAnsi="Calibri"/>
-              </w:rPr>
-              <w:t>22-01-2016</w:t>
-            </w:r>
-          </w:p>
-        </w:tc>
-      </w:tr>
-      <w:tr>
-        <w:tc>
-          <w:tcPr>
-            <w:tcW w:w="2028" w:type="pct"/>
-            <w:shd w:val="clear" w:color="auto" w:fill="auto"/>
-          </w:tcPr>
-          <w:p>
-            <w:proofErr w:type="spellStart"/>
-            <w:r>
-              <w:t>Ingeschrevenen</w:t>
-            </w:r>
-            <w:proofErr w:type="spellEnd"/>
-          </w:p>
-        </w:tc>
-        <w:tc>
-          <w:tcPr>
-            <w:tcW w:w="2087" w:type="pct"/>
-            <w:shd w:val="clear" w:color="auto" w:fill="auto"/>
-          </w:tcPr>
-          <w:p>
-            <w:pPr>
-              <w:rPr>
-                <w:rFonts w:ascii="Calibri" w:hAnsi="Calibri"/>
-                <w:highlight w:val="lightGray"/>
-              </w:rPr>
-            </w:pPr>
-            <w:r>
-              <w:rPr>
-                <w:rFonts w:ascii="Calibri" w:hAnsi="Calibri"/>
-                <w:lang w:val="nl-NL"/>
-              </w:rPr>
-              <w:t>Alwin</w:t>
-            </w:r>
-          </w:p>
-        </w:tc>
-        <w:tc>
-          <w:tcPr>
-            <w:tcW w:w="885" w:type="pct"/>
-            <w:shd w:val="clear" w:color="auto" w:fill="auto"/>
-          </w:tcPr>
-          <w:p>
-            <w:pPr>
-              <w:rPr>
-                <w:rFonts w:ascii="Calibri" w:hAnsi="Calibri"/>
-                <w:highlight w:val="lightGray"/>
-              </w:rPr>
-            </w:pPr>
-            <w:r>
-              <w:rPr>
-                <w:rFonts w:ascii="Calibri" w:hAnsi="Calibri"/>
-              </w:rPr>
-              <w:t>22-01-2016</w:t>
-            </w:r>
-          </w:p>
-        </w:tc>
-      </w:tr>
-      <w:tr>
-        <w:tc>
-          <w:tcPr>
-            <w:tcW w:w="2028" w:type="pct"/>
-            <w:shd w:val="clear" w:color="auto" w:fill="auto"/>
-          </w:tcPr>
-          <w:p>
-            <w:r>
-              <w:t xml:space="preserve">Admin </w:t>
-            </w:r>
-          </w:p>
-        </w:tc>
-        <w:tc>
-          <w:tcPr>
-            <w:tcW w:w="2087" w:type="pct"/>
-            <w:shd w:val="clear" w:color="auto" w:fill="auto"/>
-          </w:tcPr>
-          <w:p>
-            <w:pPr>
-              <w:rPr>
-                <w:rFonts w:ascii="Calibri" w:hAnsi="Calibri"/>
-                <w:highlight w:val="lightGray"/>
-              </w:rPr>
-            </w:pPr>
-            <w:r>
-              <w:rPr>
-                <w:rFonts w:ascii="Calibri" w:hAnsi="Calibri"/>
-                <w:lang w:val="nl-NL"/>
-              </w:rPr>
-              <w:t>Alwin</w:t>
-            </w:r>
-          </w:p>
-        </w:tc>
-        <w:tc>
-          <w:tcPr>
-            <w:tcW w:w="885" w:type="pct"/>
-            <w:shd w:val="clear" w:color="auto" w:fill="auto"/>
-          </w:tcPr>
-          <w:p>
-            <w:pPr>
-              <w:rPr>
-                <w:rFonts w:ascii="Calibri" w:hAnsi="Calibri"/>
-                <w:highlight w:val="lightGray"/>
-              </w:rPr>
-            </w:pPr>
-            <w:r>
-              <w:rPr>
-                <w:rFonts w:ascii="Calibri" w:hAnsi="Calibri"/>
-              </w:rPr>
-              <w:t>22-01-2016</w:t>
-            </w:r>
+            <w:tcW w:w="5240" w:type="dxa"/>
+          </w:tcPr>
+          <w:p>
+            <w:r>
+              <w:t>Admin pagina layout</w:t>
+            </w:r>
+          </w:p>
+        </w:tc>
+        <w:tc>
+          <w:tcPr>
+            <w:tcW w:w="1843" w:type="dxa"/>
+          </w:tcPr>
+          <w:p>
+            <w:r>
+              <w:t>Alwin Kroesen</w:t>
+            </w:r>
+          </w:p>
+        </w:tc>
+        <w:tc>
+          <w:tcPr>
+            <w:tcW w:w="2313" w:type="dxa"/>
+          </w:tcPr>
+          <w:p>
+            <w:r>
+              <w:t>20:30 / 19-02-2016</w:t>
+            </w:r>
+            <w:bookmarkStart w:id="3" w:name="_GoBack"/>
+            <w:bookmarkEnd w:id="3"/>
           </w:p>
         </w:tc>
       </w:tr>
@@ -2261,35 +3647,6 @@
           <w:lang w:val="nl-NL"/>
         </w:rPr>
       </w:pPr>
-    </w:p>
-    <w:p>
-      <w:pPr>
-        <w:pStyle w:val="Kop1"/>
-        <w:rPr>
-          <w:lang w:val="nl-NL"/>
-        </w:rPr>
-      </w:pPr>
-      <w:bookmarkStart w:id="3" w:name="_Toc441269744"/>
-      <w:r>
-        <w:rPr>
-          <w:lang w:val="nl-NL"/>
-        </w:rPr>
-        <w:t>Wijzigingen na de realisatie</w:t>
-      </w:r>
-      <w:bookmarkEnd w:id="3"/>
-    </w:p>
-    <w:p>
-      <w:pPr>
-        <w:rPr>
-          <w:lang w:val="nl-NL"/>
-        </w:rPr>
-      </w:pPr>
-      <w:r>
-        <w:rPr>
-          <w:lang w:val="nl-NL"/>
-        </w:rPr>
-        <w:t>Momenteel zijn er nog geen wijzigingen geweest na de realisatie.</w:t>
-      </w:r>
     </w:p>
     <w:sectPr>
       <w:pgSz w:w="12240" w:h="15840"/>
@@ -3858,7 +5215,12 @@
   </w:compat>
   <w:rsids>
     <w:rsidRoot w:val="009F7FDC"/>
+    <w:rsid w:val="00404ACE"/>
+    <w:rsid w:val="004D00F6"/>
     <w:rsid w:val="009F7FDC"/>
+    <w:rsid w:val="00B60BAB"/>
+    <w:rsid w:val="00E1412F"/>
+    <w:rsid w:val="00F433FE"/>
     <w:rsid w:val="00F909E3"/>
   </w:rsids>
   <m:mathPr>
@@ -4606,7 +5968,7 @@
 </file>
 
 <file path=customXml/itemProps2.xml><?xml version="1.0" encoding="utf-8"?>
-<ds:datastoreItem xmlns:ds="http://schemas.openxmlformats.org/officeDocument/2006/customXml" ds:itemID="{5AD65734-28B6-4D6C-930A-6BB4A0ABD5A8}">
+<ds:datastoreItem xmlns:ds="http://schemas.openxmlformats.org/officeDocument/2006/customXml" ds:itemID="{47F1E68B-0BC2-4583-A586-DE0B473C6ADF}">
   <ds:schemaRefs>
     <ds:schemaRef ds:uri="http://schemas.openxmlformats.org/officeDocument/2006/bibliography"/>
   </ds:schemaRefs>

</xml_diff>